<commit_message>
Nettoyage du git + amélioration du power point et du word pour soutenance
</commit_message>
<xml_diff>
--- a/Soutenance/SoutenanceDeProjet.docx
+++ b/Soutenance/SoutenanceDeProjet.docx
@@ -6,95 +6,6 @@
       <w:pPr>
         <w:rPr>
           <w:rFonts w:cstheme="minorHAnsi"/>
-        </w:rPr>
-      </w:pPr>
-      <w:r>
-        <w:rPr>
-          <w:rFonts w:cstheme="minorHAnsi"/>
-        </w:rPr>
-        <w:t xml:space="preserve">Soutenance de projet : 27 </w:t>
-      </w:r>
-      <w:proofErr w:type="gramStart"/>
-      <w:r>
-        <w:rPr>
-          <w:rFonts w:cstheme="minorHAnsi"/>
-        </w:rPr>
-        <w:t>O</w:t>
-      </w:r>
-      <w:r>
-        <w:rPr>
-          <w:rFonts w:cstheme="minorHAnsi"/>
-        </w:rPr>
-        <w:t>ctobre</w:t>
-      </w:r>
-      <w:proofErr w:type="gramEnd"/>
-      <w:r>
-        <w:rPr>
-          <w:rFonts w:cstheme="minorHAnsi"/>
-        </w:rPr>
-        <w:t xml:space="preserve"> 2022 à 9h30 :</w:t>
-      </w:r>
-    </w:p>
-    <w:p>
-      <w:pPr>
-        <w:rPr>
-          <w:rFonts w:cstheme="minorHAnsi"/>
-        </w:rPr>
-      </w:pPr>
-      <w:r>
-        <w:rPr>
-          <w:rFonts w:cstheme="minorHAnsi"/>
-        </w:rPr>
-        <w:t>Durée de l’oral : 5min</w:t>
-      </w:r>
-    </w:p>
-    <w:p>
-      <w:pPr>
-        <w:rPr>
-          <w:rFonts w:cstheme="minorHAnsi"/>
-        </w:rPr>
-      </w:pPr>
-      <w:r>
-        <w:rPr>
-          <w:rFonts w:cstheme="minorHAnsi"/>
-        </w:rPr>
-        <w:t>Question à poser à notre tutrice :</w:t>
-      </w:r>
-    </w:p>
-    <w:p>
-      <w:pPr>
-        <w:pStyle w:val="Paragraphedeliste"/>
-        <w:numPr>
-          <w:ilvl w:val="0"/>
-          <w:numId w:val="2"/>
-        </w:numPr>
-        <w:rPr>
-          <w:rFonts w:cstheme="minorHAnsi"/>
-        </w:rPr>
-      </w:pPr>
-      <w:r>
-        <w:rPr>
-          <w:rFonts w:cstheme="minorHAnsi"/>
-        </w:rPr>
-        <w:t>Est-il bien de mettre une vidéo pour présenter le front de notre appli ou pendant les questions nous montrerons notre appli ?</w:t>
-      </w:r>
-    </w:p>
-    <w:p>
-      <w:pPr>
-        <w:pStyle w:val="Paragraphedeliste"/>
-        <w:numPr>
-          <w:ilvl w:val="0"/>
-          <w:numId w:val="2"/>
-        </w:numPr>
-        <w:rPr>
-          <w:rFonts w:cstheme="minorHAnsi"/>
-        </w:rPr>
-      </w:pPr>
-    </w:p>
-    <w:p>
-      <w:pPr>
-        <w:rPr>
-          <w:rFonts w:cstheme="minorHAnsi"/>
           <w:b/>
           <w:bCs/>
           <w:sz w:val="26"/>
@@ -137,7 +48,39 @@
         <w:rPr>
           <w:rFonts w:cstheme="minorHAnsi"/>
         </w:rPr>
-        <w:t>Nous allons vous présenter notre application web qui est en cours de développement. L’équipe est composée de 3 personnes : Fillot Romain, </w:t>
+        <w:t xml:space="preserve">Nous allons vous présenter notre application web </w:t>
+      </w:r>
+      <w:r>
+        <w:rPr>
+          <w:rFonts w:cstheme="minorHAnsi"/>
+        </w:rPr>
+        <w:t xml:space="preserve">qui se nomme </w:t>
+      </w:r>
+      <w:proofErr w:type="spellStart"/>
+      <w:r>
+        <w:rPr>
+          <w:rFonts w:cstheme="minorHAnsi"/>
+        </w:rPr>
+        <w:t>A</w:t>
+      </w:r>
+      <w:r>
+        <w:rPr>
+          <w:rFonts w:cstheme="minorHAnsi"/>
+        </w:rPr>
+        <w:t>sciigram</w:t>
+      </w:r>
+      <w:proofErr w:type="spellEnd"/>
+      <w:r>
+        <w:rPr>
+          <w:rFonts w:cstheme="minorHAnsi"/>
+        </w:rPr>
+        <w:t xml:space="preserve"> et vous expliquez où nous en sommes</w:t>
+      </w:r>
+      <w:r>
+        <w:rPr>
+          <w:rFonts w:cstheme="minorHAnsi"/>
+        </w:rPr>
+        <w:t>. L’équipe est composée de 3 personnes : Fillot Romain, </w:t>
       </w:r>
       <w:proofErr w:type="spellStart"/>
       <w:r>
@@ -164,7 +107,43 @@
         <w:rPr>
           <w:rFonts w:cstheme="minorHAnsi"/>
         </w:rPr>
-        <w:t>Dans un premier temps, nous allons vous présenter notre application et pourquoi nous avons décidé ce type d’application. Ensuite nous irons sur la partie développement et programmation : en première partie le frontend de notre appli, puis en deuxième partie le backend. Nous conclurons par lister les tâches à faire.</w:t>
+        <w:t xml:space="preserve">Dans un premier temps, nous allons vous présenter notre application et </w:t>
+      </w:r>
+      <w:r>
+        <w:rPr>
+          <w:rFonts w:cstheme="minorHAnsi"/>
+        </w:rPr>
+        <w:t xml:space="preserve">vous expliquez </w:t>
+      </w:r>
+      <w:r>
+        <w:rPr>
+          <w:rFonts w:cstheme="minorHAnsi"/>
+        </w:rPr>
+        <w:t xml:space="preserve">pourquoi nous avons décidé </w:t>
+      </w:r>
+      <w:r>
+        <w:rPr>
+          <w:rFonts w:cstheme="minorHAnsi"/>
+        </w:rPr>
+        <w:t>de développer ce</w:t>
+      </w:r>
+      <w:r>
+        <w:rPr>
+          <w:rFonts w:cstheme="minorHAnsi"/>
+        </w:rPr>
+        <w:t xml:space="preserve"> type d’application. Ensuite nous irons sur la partie développement et programmation : en première partie le frontend de notre appli, puis en deuxième partie le backend. Nous conclurons par lister les tâches</w:t>
+      </w:r>
+      <w:r>
+        <w:rPr>
+          <w:rFonts w:cstheme="minorHAnsi"/>
+        </w:rPr>
+        <w:t xml:space="preserve"> qui nous reste</w:t>
+      </w:r>
+      <w:r>
+        <w:rPr>
+          <w:rFonts w:cstheme="minorHAnsi"/>
+        </w:rPr>
+        <w:t xml:space="preserve"> à faire.</w:t>
       </w:r>
     </w:p>
     <w:p>
@@ -233,17 +212,7 @@
           <w:color w:val="000000"/>
           <w:lang w:eastAsia="fr-FR"/>
         </w:rPr>
-        <w:t>relation avec l’informatique</w:t>
-      </w:r>
-      <w:r>
-        <w:rPr>
-          <w:rFonts w:eastAsia="Times New Roman" w:cstheme="minorHAnsi"/>
-          <w:b/>
-          <w:bCs/>
-          <w:color w:val="000000"/>
-          <w:lang w:eastAsia="fr-FR"/>
-        </w:rPr>
-        <w:t xml:space="preserve">. </w:t>
+        <w:t xml:space="preserve">relation avec l’informatique. </w:t>
       </w:r>
       <w:r>
         <w:rPr>
@@ -251,31 +220,63 @@
           <w:color w:val="000000"/>
           <w:lang w:eastAsia="fr-FR"/>
         </w:rPr>
-        <w:t>Il n’existe pas encore de réseau social centrée sur l’informatique. Ainsi, nous avons trouvé cela intéressant de développer une application qui n’existe pas encore sur le marché.</w:t>
-      </w:r>
-    </w:p>
-    <w:p>
-      <w:pPr>
-        <w:jc w:val="both"/>
+        <w:t>Il n’existe pas encore de réseau social centrée sur l’informatique. Ainsi, nous avons trouvé cela intéressant de développer une application qui n’existe pas encore sur le marché</w:t>
+      </w:r>
+      <w:r>
         <w:rPr>
           <w:rFonts w:eastAsia="Times New Roman" w:cstheme="minorHAnsi"/>
           <w:color w:val="000000"/>
           <w:lang w:eastAsia="fr-FR"/>
         </w:rPr>
-      </w:pPr>
+        <w:t xml:space="preserve"> et très motivant car si nous arrivons à la fin de ce projet, nous pourron</w:t>
+      </w:r>
       <w:r>
         <w:rPr>
           <w:rFonts w:eastAsia="Times New Roman" w:cstheme="minorHAnsi"/>
           <w:color w:val="000000"/>
           <w:lang w:eastAsia="fr-FR"/>
         </w:rPr>
-        <w:t xml:space="preserve">Au vu de notre choix, nous avons décidé de développer une application web. En effet, notre but est qu’un maximum de personnes puissent y accéder. Nous ne voulions pas privilégier un système d’exploitation ou un support numérique précis. </w:t>
+        <w:t xml:space="preserve">s nous même l’utiliser, c’est pourquoi nous trouvons cela très </w:t>
+      </w:r>
+      <w:r>
+        <w:rPr>
+          <w:rFonts w:eastAsia="Times New Roman" w:cstheme="minorHAnsi"/>
+          <w:color w:val="000000"/>
+          <w:lang w:eastAsia="fr-FR"/>
+        </w:rPr>
+        <w:t>intéressant</w:t>
+      </w:r>
+      <w:r>
+        <w:rPr>
+          <w:rFonts w:eastAsia="Times New Roman" w:cstheme="minorHAnsi"/>
+          <w:color w:val="000000"/>
+          <w:lang w:eastAsia="fr-FR"/>
+        </w:rPr>
+        <w:t>.</w:t>
       </w:r>
     </w:p>
     <w:p>
       <w:pPr>
         <w:jc w:val="both"/>
         <w:rPr>
+          <w:rFonts w:eastAsia="Times New Roman" w:cstheme="minorHAnsi"/>
+          <w:color w:val="000000"/>
+          <w:lang w:eastAsia="fr-FR"/>
+        </w:rPr>
+      </w:pPr>
+      <w:r>
+        <w:rPr>
+          <w:rFonts w:eastAsia="Times New Roman" w:cstheme="minorHAnsi"/>
+          <w:color w:val="000000"/>
+          <w:lang w:eastAsia="fr-FR"/>
+        </w:rPr>
+        <w:t xml:space="preserve">Au vu de notre choix, nous avons décidé de développer une application web. En effet, notre but est qu’un maximum de personnes puissent y accéder. Nous ne voulions pas privilégier un système d’exploitation ou un support numérique précis. </w:t>
+      </w:r>
+    </w:p>
+    <w:p>
+      <w:pPr>
+        <w:jc w:val="both"/>
+        <w:rPr>
           <w:rFonts w:cstheme="minorHAnsi"/>
         </w:rPr>
       </w:pPr>
@@ -302,7 +303,19 @@
         <w:rPr>
           <w:rFonts w:cstheme="minorHAnsi"/>
         </w:rPr>
-        <w:t xml:space="preserve"> fonctionnalité importante est le système de FAQ : les personnes pourront à l’aide d’une recherche par mots-clés, retrouver une question à une problème et voir tout une discussion concernant cette question ou ce sujet (par exemple : PHP vs JS/ …). Enfin la dernière grosse fonctionnalité est les offres mis par des entreprises : en effet sur notre application, il y aura 2 types d’utilisateurs : les amateurs et les professionnels. Les professionnels pourront poster des annonces d’offres d’emplois, quant’ aux utilisateurs amateurs, ils pourront eux accéder à ces offres et déposer directement sur notre application, leur CV et </w:t>
+        <w:t xml:space="preserve"> fonctionnalité importante est le système de FAQ : les personnes pourront à l’aide d’une recherche par mots-clés, retrouver une question à une problème et voir tout une discussion concernant cette question ou ce sujet (par exemple : PHP vs JS/ …). Enfin la dernière grosse fonctionnalité est les offres mis par des entreprises : en effet sur notre application, il y aura 2 types d’utilisateurs : les amateurs et les professionnels. Les professionnels pourront poster des annonces d’offres d’emplois, quant’ aux utilisateurs amateurs, ils pourront eux accéder à ces offres et déposer directement sur notre application, leur CV et</w:t>
+      </w:r>
+      <w:r>
+        <w:rPr>
+          <w:rFonts w:cstheme="minorHAnsi"/>
+        </w:rPr>
+        <w:t xml:space="preserve"> leur</w:t>
+      </w:r>
+      <w:r>
+        <w:rPr>
+          <w:rFonts w:cstheme="minorHAnsi"/>
+        </w:rPr>
+        <w:t xml:space="preserve"> </w:t>
       </w:r>
       <w:r>
         <w:rPr>
@@ -352,7 +365,115 @@
         <w:rPr>
           <w:rFonts w:cstheme="minorHAnsi"/>
         </w:rPr>
-        <w:t>Nous allons coder en HTML/CSS et en javascript pour le frontend de notre application. A droite vous pouvez voir où nous en sommes.  Nous avons réalisé des sketchs avant de coder le visuel de notre appli. Ensuite nous avons réaliser des maquettes et des Persona pour avoir une idée très proche du visuel de notre appli. Enfin nous avons commencé à coder.</w:t>
+        <w:t xml:space="preserve">Maintenant nous allons passer à la partie développement. Pour le </w:t>
+      </w:r>
+      <w:r>
+        <w:rPr>
+          <w:rFonts w:cstheme="minorHAnsi"/>
+        </w:rPr>
+        <w:t>frontend (</w:t>
+      </w:r>
+      <w:r>
+        <w:rPr>
+          <w:rFonts w:cstheme="minorHAnsi"/>
+        </w:rPr>
+        <w:t>la partie visuelle</w:t>
+      </w:r>
+      <w:r>
+        <w:rPr>
+          <w:rFonts w:cstheme="minorHAnsi"/>
+        </w:rPr>
+        <w:t xml:space="preserve"> de notre application)</w:t>
+      </w:r>
+      <w:r>
+        <w:rPr>
+          <w:rFonts w:cstheme="minorHAnsi"/>
+        </w:rPr>
+        <w:t>, nous</w:t>
+      </w:r>
+      <w:r>
+        <w:rPr>
+          <w:rFonts w:cstheme="minorHAnsi"/>
+        </w:rPr>
+        <w:t xml:space="preserve"> allons </w:t>
+      </w:r>
+      <w:r>
+        <w:rPr>
+          <w:rFonts w:cstheme="minorHAnsi"/>
+        </w:rPr>
+        <w:t xml:space="preserve">utiliser </w:t>
+      </w:r>
+      <w:r>
+        <w:rPr>
+          <w:rFonts w:cstheme="minorHAnsi"/>
+        </w:rPr>
+        <w:t>principalement le</w:t>
+      </w:r>
+      <w:r>
+        <w:rPr>
+          <w:rFonts w:cstheme="minorHAnsi"/>
+        </w:rPr>
+        <w:t xml:space="preserve"> HTML/CSS </w:t>
+      </w:r>
+      <w:r>
+        <w:rPr>
+          <w:rFonts w:cstheme="minorHAnsi"/>
+        </w:rPr>
+        <w:t>mais</w:t>
+      </w:r>
+      <w:r>
+        <w:rPr>
+          <w:rFonts w:cstheme="minorHAnsi"/>
+        </w:rPr>
+        <w:t xml:space="preserve"> </w:t>
+      </w:r>
+      <w:r>
+        <w:rPr>
+          <w:rFonts w:cstheme="minorHAnsi"/>
+        </w:rPr>
+        <w:t xml:space="preserve">aussi </w:t>
+      </w:r>
+      <w:r>
+        <w:rPr>
+          <w:rFonts w:cstheme="minorHAnsi"/>
+        </w:rPr>
+        <w:t>le langage</w:t>
+      </w:r>
+      <w:r>
+        <w:rPr>
+          <w:rFonts w:cstheme="minorHAnsi"/>
+        </w:rPr>
+        <w:t xml:space="preserve"> javascript. </w:t>
+      </w:r>
+      <w:r>
+        <w:rPr>
+          <w:rFonts w:cstheme="minorHAnsi"/>
+        </w:rPr>
+        <w:t>Le javascript va nous permettre de rendre notre application plus dynamique.</w:t>
+      </w:r>
+      <w:r>
+        <w:rPr>
+          <w:rFonts w:cstheme="minorHAnsi"/>
+        </w:rPr>
+        <w:t xml:space="preserve"> En effet, il permet de créer du contenu mis à jour de façon dynamique : càd que nous n’avons pas besoin de recharger la page pour voir une modification</w:t>
+      </w:r>
+      <w:r>
+        <w:rPr>
+          <w:rFonts w:cstheme="minorHAnsi"/>
+        </w:rPr>
+        <w:t xml:space="preserve">. Cela sera utile </w:t>
+      </w:r>
+      <w:r>
+        <w:rPr>
+          <w:rFonts w:cstheme="minorHAnsi"/>
+        </w:rPr>
+        <w:t>pour le système de messagerie mais aussi pour la partie gauche de notre app</w:t>
+      </w:r>
+      <w:r>
+        <w:rPr>
+          <w:rFonts w:cstheme="minorHAnsi"/>
+        </w:rPr>
+        <w:t xml:space="preserve">lication qui compte toutes les publications postées par les utilisateurs. Pour l’instant nous n’avons pas utilisé javascript pour le front. Cela viendra dans les semaines à venir. </w:t>
       </w:r>
     </w:p>
     <w:p>
@@ -366,74 +487,61 @@
         <w:rPr>
           <w:rFonts w:cstheme="minorHAnsi"/>
         </w:rPr>
-        <w:t xml:space="preserve">Pour la partie </w:t>
-      </w:r>
-      <w:proofErr w:type="spellStart"/>
-      <w:r>
-        <w:rPr>
-          <w:rFonts w:cstheme="minorHAnsi"/>
-        </w:rPr>
-        <w:t>back-end</w:t>
-      </w:r>
-      <w:proofErr w:type="spellEnd"/>
-      <w:r>
-        <w:rPr>
-          <w:rFonts w:cstheme="minorHAnsi"/>
-        </w:rPr>
-        <w:t xml:space="preserve"> : Nous allons essayer de coder en javascript grâce au </w:t>
-      </w:r>
-      <w:proofErr w:type="spellStart"/>
-      <w:r>
-        <w:rPr>
-          <w:rFonts w:cstheme="minorHAnsi"/>
-        </w:rPr>
-        <w:t>framework</w:t>
-      </w:r>
-      <w:proofErr w:type="spellEnd"/>
-      <w:r>
-        <w:rPr>
-          <w:rFonts w:cstheme="minorHAnsi"/>
-        </w:rPr>
-        <w:t xml:space="preserve"> : Node.js. En effet nous allons pouvoir utiliser un seul </w:t>
-      </w:r>
-      <w:r>
-        <w:rPr>
-          <w:rFonts w:cstheme="minorHAnsi"/>
-        </w:rPr>
-        <w:t>langage</w:t>
-      </w:r>
-      <w:r>
-        <w:rPr>
-          <w:rFonts w:cstheme="minorHAnsi"/>
-        </w:rPr>
-        <w:t xml:space="preserve"> pour le back et le front de notre appli. Avec la quantité de données qui circuleront sur notre application, nous allons utiliser une base de données qui sera </w:t>
-      </w:r>
-      <w:r>
-        <w:rPr>
-          <w:rFonts w:cstheme="minorHAnsi"/>
-        </w:rPr>
-        <w:lastRenderedPageBreak/>
-        <w:t xml:space="preserve">codé en </w:t>
-      </w:r>
-      <w:proofErr w:type="spellStart"/>
-      <w:r>
-        <w:rPr>
-          <w:rFonts w:cstheme="minorHAnsi"/>
-        </w:rPr>
-        <w:t>PosgreSQL</w:t>
-      </w:r>
-      <w:proofErr w:type="spellEnd"/>
-      <w:r>
-        <w:rPr>
-          <w:rFonts w:cstheme="minorHAnsi"/>
-        </w:rPr>
-        <w:t>. Nous avons commencé à faire le MCD. Enfin nous allons utiliser et coder notre propre API. En effet, cela nous permettra de contrôler beaucoup plus facilement les données qui circuleront entre le client (navigateur web des utilisateurs) et notre serveur web (</w:t>
-      </w:r>
-      <w:r>
-        <w:rPr>
-          <w:rFonts w:cstheme="minorHAnsi"/>
-        </w:rPr>
-        <w:t xml:space="preserve">à distance/ ou local avec une base de données). </w:t>
+        <w:t xml:space="preserve">Sur la partie </w:t>
+      </w:r>
+      <w:r>
+        <w:rPr>
+          <w:rFonts w:cstheme="minorHAnsi"/>
+        </w:rPr>
+        <w:t>droite</w:t>
+      </w:r>
+      <w:r>
+        <w:rPr>
+          <w:rFonts w:cstheme="minorHAnsi"/>
+        </w:rPr>
+        <w:t xml:space="preserve">, vous pouvez voir une partie du visuel de notre application : celle en haut c’est la page d’inscription puis </w:t>
+      </w:r>
+      <w:r>
+        <w:rPr>
+          <w:rFonts w:cstheme="minorHAnsi"/>
+        </w:rPr>
+        <w:t>celle juste en dessous</w:t>
+      </w:r>
+      <w:r>
+        <w:rPr>
+          <w:rFonts w:cstheme="minorHAnsi"/>
+        </w:rPr>
+        <w:t xml:space="preserve">, la page d’accueil de notre appli avec comme déjà dit l’ensemble des publications à gauche et à droite </w:t>
+      </w:r>
+      <w:r>
+        <w:rPr>
+          <w:rFonts w:cstheme="minorHAnsi"/>
+        </w:rPr>
+        <w:t>tous les contacts</w:t>
+      </w:r>
+      <w:r>
+        <w:rPr>
+          <w:rFonts w:cstheme="minorHAnsi"/>
+        </w:rPr>
+        <w:t xml:space="preserve"> d</w:t>
+      </w:r>
+      <w:r>
+        <w:rPr>
+          <w:rFonts w:cstheme="minorHAnsi"/>
+        </w:rPr>
+        <w:t>e l’</w:t>
+      </w:r>
+      <w:r>
+        <w:rPr>
+          <w:rFonts w:cstheme="minorHAnsi"/>
+        </w:rPr>
+        <w:t>utilisateur ainsi que les messages</w:t>
+      </w:r>
+      <w:r>
+        <w:rPr>
+          <w:rFonts w:cstheme="minorHAnsi"/>
+        </w:rPr>
+        <w:t>.</w:t>
       </w:r>
     </w:p>
     <w:p>
@@ -447,7 +555,272 @@
         <w:rPr>
           <w:rFonts w:cstheme="minorHAnsi"/>
         </w:rPr>
-        <w:t>Niveau conception, nous avons commencé notre MCD comme dit juste avant et nous avons commencé notre diagramme de classe et un diagramme de séquence.</w:t>
+        <w:lastRenderedPageBreak/>
+        <w:t xml:space="preserve">Niveau conception, nous avons réalisé </w:t>
+      </w:r>
+      <w:r>
+        <w:rPr>
+          <w:rFonts w:cstheme="minorHAnsi"/>
+        </w:rPr>
+        <w:t>des maquettes</w:t>
+      </w:r>
+      <w:r>
+        <w:rPr>
+          <w:rFonts w:cstheme="minorHAnsi"/>
+        </w:rPr>
+        <w:t xml:space="preserve">, des persona et des scénarii </w:t>
+      </w:r>
+      <w:r>
+        <w:rPr>
+          <w:rFonts w:cstheme="minorHAnsi"/>
+        </w:rPr>
+        <w:t>pour avoir une idée très proche du visuel de notre appli</w:t>
+      </w:r>
+      <w:r>
+        <w:rPr>
+          <w:rFonts w:cstheme="minorHAnsi"/>
+        </w:rPr>
+        <w:t xml:space="preserve"> afin de gagner du temps et de l’efficacité sur </w:t>
+      </w:r>
+      <w:r>
+        <w:rPr>
+          <w:rFonts w:cstheme="minorHAnsi"/>
+        </w:rPr>
+        <w:t>l’implémentation du visuel</w:t>
+      </w:r>
+      <w:r>
+        <w:rPr>
+          <w:rFonts w:cstheme="minorHAnsi"/>
+        </w:rPr>
+        <w:t>.</w:t>
+      </w:r>
+    </w:p>
+    <w:p>
+      <w:pPr>
+        <w:jc w:val="both"/>
+        <w:rPr>
+          <w:rFonts w:cstheme="minorHAnsi"/>
+        </w:rPr>
+      </w:pPr>
+      <w:r>
+        <w:rPr>
+          <w:rFonts w:cstheme="minorHAnsi"/>
+        </w:rPr>
+        <w:t xml:space="preserve">Pour la partie </w:t>
+      </w:r>
+      <w:r>
+        <w:rPr>
+          <w:rFonts w:cstheme="minorHAnsi"/>
+        </w:rPr>
+        <w:t>backend</w:t>
+      </w:r>
+      <w:r>
+        <w:rPr>
+          <w:rFonts w:cstheme="minorHAnsi"/>
+        </w:rPr>
+        <w:t> : Nous allons coder</w:t>
+      </w:r>
+      <w:r>
+        <w:rPr>
+          <w:rFonts w:cstheme="minorHAnsi"/>
+        </w:rPr>
+        <w:t xml:space="preserve"> avec le même langage utilisé en frontend, le javascript mais avec Node.js et Express</w:t>
+      </w:r>
+      <w:r>
+        <w:rPr>
+          <w:rFonts w:cstheme="minorHAnsi"/>
+        </w:rPr>
+        <w:t xml:space="preserve">. </w:t>
+      </w:r>
+      <w:r>
+        <w:rPr>
+          <w:rFonts w:cstheme="minorHAnsi"/>
+        </w:rPr>
+        <w:t xml:space="preserve"> Node.js est un environnement d’exécution comprenant tout ce qui est nécessaire pour exécuter un programme écrit en javascript côté serveur.</w:t>
+      </w:r>
+      <w:r>
+        <w:rPr>
+          <w:rFonts w:cstheme="minorHAnsi"/>
+        </w:rPr>
+        <w:t xml:space="preserve"> Et Express c’est un </w:t>
+      </w:r>
+      <w:r>
+        <w:rPr>
+          <w:rFonts w:cstheme="minorHAnsi"/>
+        </w:rPr>
+        <w:t>Framework</w:t>
+      </w:r>
+      <w:r>
+        <w:rPr>
+          <w:rFonts w:cstheme="minorHAnsi"/>
+        </w:rPr>
+        <w:t xml:space="preserve"> de développement qui permet de construire et qui va nous aider à développer </w:t>
+      </w:r>
+      <w:r>
+        <w:rPr>
+          <w:rFonts w:cstheme="minorHAnsi"/>
+        </w:rPr>
+        <w:t>notre application basée</w:t>
+      </w:r>
+      <w:r>
+        <w:rPr>
+          <w:rFonts w:cstheme="minorHAnsi"/>
+        </w:rPr>
+        <w:t xml:space="preserve"> sur Node.js.</w:t>
+      </w:r>
+      <w:r>
+        <w:rPr>
+          <w:rFonts w:cstheme="minorHAnsi"/>
+        </w:rPr>
+        <w:t xml:space="preserve"> Ensuite, a</w:t>
+      </w:r>
+      <w:r>
+        <w:rPr>
+          <w:rFonts w:cstheme="minorHAnsi"/>
+        </w:rPr>
+        <w:t>vec la quantité de données qui circuleront sur notre application, nous allons utiliser une base de données</w:t>
+      </w:r>
+      <w:r>
+        <w:rPr>
+          <w:rFonts w:cstheme="minorHAnsi"/>
+        </w:rPr>
+        <w:t xml:space="preserve"> relationnelles en </w:t>
+      </w:r>
+      <w:r>
+        <w:rPr>
+          <w:rFonts w:cstheme="minorHAnsi"/>
+        </w:rPr>
+        <w:t>SQL</w:t>
+      </w:r>
+      <w:r>
+        <w:rPr>
+          <w:rFonts w:cstheme="minorHAnsi"/>
+        </w:rPr>
+        <w:t xml:space="preserve"> avec comme SGBD </w:t>
+      </w:r>
+      <w:r>
+        <w:rPr>
+          <w:rFonts w:cstheme="minorHAnsi"/>
+        </w:rPr>
+        <w:t>MySQL</w:t>
+      </w:r>
+      <w:r>
+        <w:rPr>
+          <w:rFonts w:cstheme="minorHAnsi"/>
+        </w:rPr>
+        <w:t xml:space="preserve"> ou </w:t>
+      </w:r>
+      <w:r>
+        <w:rPr>
+          <w:rFonts w:cstheme="minorHAnsi"/>
+        </w:rPr>
+        <w:t>PostgreSQL</w:t>
+      </w:r>
+      <w:r>
+        <w:rPr>
+          <w:rFonts w:cstheme="minorHAnsi"/>
+        </w:rPr>
+        <w:t xml:space="preserve">. Enfin nous allons utiliser et coder notre propre API. </w:t>
+      </w:r>
+      <w:r>
+        <w:rPr>
+          <w:rFonts w:cstheme="minorHAnsi"/>
+        </w:rPr>
+        <w:t xml:space="preserve">En effet notre API </w:t>
+      </w:r>
+      <w:r>
+        <w:rPr>
+          <w:rFonts w:cstheme="minorHAnsi"/>
+        </w:rPr>
+        <w:t>fera rôle</w:t>
+      </w:r>
+      <w:r>
+        <w:rPr>
+          <w:rFonts w:cstheme="minorHAnsi"/>
+        </w:rPr>
+        <w:t xml:space="preserve"> d’intermédiaire entre le client (navigateur web de l’utilisateur) et notre base de données. Nous aurons un meilleur contrôler sur la circulation des données entre notre BDD et le front de notre application.</w:t>
+      </w:r>
+      <w:r>
+        <w:rPr>
+          <w:rFonts w:cstheme="minorHAnsi"/>
+        </w:rPr>
+        <w:t xml:space="preserve"> Enfin nous allons utiliser un ORM (Mapping objet-relationnel) : « </w:t>
+      </w:r>
+      <w:proofErr w:type="spellStart"/>
+      <w:r>
+        <w:rPr>
+          <w:rFonts w:cstheme="minorHAnsi"/>
+        </w:rPr>
+        <w:t>S</w:t>
+      </w:r>
+      <w:r>
+        <w:rPr>
+          <w:rFonts w:cstheme="minorHAnsi"/>
+        </w:rPr>
+        <w:t>equelize</w:t>
+      </w:r>
+      <w:proofErr w:type="spellEnd"/>
+      <w:r>
+        <w:rPr>
+          <w:rFonts w:cstheme="minorHAnsi"/>
+        </w:rPr>
+        <w:t xml:space="preserve"> ». Il nous </w:t>
+      </w:r>
+      <w:r>
+        <w:rPr>
+          <w:rFonts w:cstheme="minorHAnsi"/>
+        </w:rPr>
+        <w:t>permettra</w:t>
+      </w:r>
+      <w:r>
+        <w:rPr>
+          <w:rFonts w:cstheme="minorHAnsi"/>
+        </w:rPr>
+        <w:t xml:space="preserve"> de manipuler des objets et c’est l’ORM qui transformera le tout en requête compréhensible par la base de données. Le but est de gagner du temps et de l’efficacité. </w:t>
+      </w:r>
+    </w:p>
+    <w:p>
+      <w:pPr>
+        <w:jc w:val="both"/>
+        <w:rPr>
+          <w:rFonts w:cstheme="minorHAnsi"/>
+        </w:rPr>
+      </w:pPr>
+      <w:r>
+        <w:rPr>
+          <w:rFonts w:cstheme="minorHAnsi"/>
+        </w:rPr>
+        <w:t xml:space="preserve">Niveau conception, nous avons </w:t>
+      </w:r>
+      <w:r>
+        <w:rPr>
+          <w:rFonts w:cstheme="minorHAnsi"/>
+        </w:rPr>
+        <w:t>réalisé</w:t>
+      </w:r>
+      <w:r>
+        <w:rPr>
+          <w:rFonts w:cstheme="minorHAnsi"/>
+        </w:rPr>
+        <w:t xml:space="preserve"> notre MCD </w:t>
+      </w:r>
+      <w:r>
+        <w:rPr>
+          <w:rFonts w:cstheme="minorHAnsi"/>
+        </w:rPr>
+        <w:t>et nous l’avons traduit en MLD</w:t>
+      </w:r>
+      <w:r>
+        <w:rPr>
+          <w:rFonts w:cstheme="minorHAnsi"/>
+        </w:rPr>
+        <w:t xml:space="preserve"> et nous avons commencé </w:t>
+      </w:r>
+      <w:r>
+        <w:rPr>
+          <w:rFonts w:cstheme="minorHAnsi"/>
+        </w:rPr>
+        <w:t>notre diagramme de cas d’utilisation.</w:t>
       </w:r>
     </w:p>
     <w:p>
@@ -485,21 +858,103 @@
         <w:rPr>
           <w:rFonts w:cstheme="minorHAnsi"/>
         </w:rPr>
-        <w:t xml:space="preserve">Nous devons implémenter les fonctionnalités principales de notre application. Finir le </w:t>
-      </w:r>
-      <w:proofErr w:type="spellStart"/>
-      <w:r>
-        <w:rPr>
-          <w:rFonts w:cstheme="minorHAnsi"/>
-        </w:rPr>
-        <w:t>front-end</w:t>
-      </w:r>
-      <w:proofErr w:type="spellEnd"/>
-      <w:r>
-        <w:rPr>
-          <w:rFonts w:cstheme="minorHAnsi"/>
-        </w:rPr>
-        <w:t>, continuer l’API. Continuer l’ensemble des diagrammes et documenter notre code au fur et à mesure.</w:t>
+        <w:t xml:space="preserve">Enfin, pour ce qui nous reste à faire : nous devons finir de coder la partie visuelle. Nous avons </w:t>
+      </w:r>
+      <w:r>
+        <w:rPr>
+          <w:rFonts w:cstheme="minorHAnsi"/>
+        </w:rPr>
+        <w:t>codé</w:t>
+      </w:r>
+      <w:r>
+        <w:rPr>
+          <w:rFonts w:cstheme="minorHAnsi"/>
+        </w:rPr>
+        <w:t xml:space="preserve"> 4 pages sur </w:t>
+      </w:r>
+      <w:r>
+        <w:rPr>
+          <w:rFonts w:cstheme="minorHAnsi"/>
+        </w:rPr>
+        <w:t>10</w:t>
+      </w:r>
+      <w:r>
+        <w:rPr>
+          <w:rFonts w:cstheme="minorHAnsi"/>
+        </w:rPr>
+        <w:t xml:space="preserve"> pages. </w:t>
+      </w:r>
+      <w:r>
+        <w:rPr>
+          <w:rFonts w:cstheme="minorHAnsi"/>
+        </w:rPr>
+        <w:t xml:space="preserve">Nous devons </w:t>
+      </w:r>
+      <w:r>
+        <w:rPr>
+          <w:rFonts w:cstheme="minorHAnsi"/>
+        </w:rPr>
+        <w:t xml:space="preserve">aussi </w:t>
+      </w:r>
+      <w:r>
+        <w:rPr>
+          <w:rFonts w:cstheme="minorHAnsi"/>
+        </w:rPr>
+        <w:t>implémenter les fonctionnalités principales de notre application</w:t>
+      </w:r>
+      <w:r>
+        <w:rPr>
+          <w:rFonts w:cstheme="minorHAnsi"/>
+        </w:rPr>
+        <w:t> : le système de messagerie, la partie FAQ avec le système de recherche et la partie offres d’emploi</w:t>
+      </w:r>
+      <w:r>
+        <w:rPr>
+          <w:rFonts w:cstheme="minorHAnsi"/>
+        </w:rPr>
+        <w:t xml:space="preserve">. </w:t>
+      </w:r>
+      <w:r>
+        <w:rPr>
+          <w:rFonts w:cstheme="minorHAnsi"/>
+        </w:rPr>
+        <w:t xml:space="preserve">Nous devons aussi </w:t>
+      </w:r>
+      <w:r>
+        <w:rPr>
+          <w:rFonts w:cstheme="minorHAnsi"/>
+        </w:rPr>
+        <w:t>coder</w:t>
+      </w:r>
+      <w:r>
+        <w:rPr>
+          <w:rFonts w:cstheme="minorHAnsi"/>
+        </w:rPr>
+        <w:t xml:space="preserve"> et voir entre nous toutes les modalités sur les 2 types différents d’utilisateur de </w:t>
+      </w:r>
+      <w:r>
+        <w:rPr>
+          <w:rFonts w:cstheme="minorHAnsi"/>
+        </w:rPr>
+        <w:t>notre application : ce qui peut être fais par les deux, par un seul type…</w:t>
+      </w:r>
+      <w:r>
+        <w:rPr>
+          <w:rFonts w:cstheme="minorHAnsi"/>
+        </w:rPr>
+        <w:t xml:space="preserve">. </w:t>
+      </w:r>
+      <w:r>
+        <w:rPr>
+          <w:rFonts w:cstheme="minorHAnsi"/>
+        </w:rPr>
+        <w:t>Nous devons coder notre API et enfin finir touts les diagrammes (cas d’utilisation, MLD qui peut évoluer au fils du temps)</w:t>
+      </w:r>
+      <w:r>
+        <w:rPr>
+          <w:rFonts w:cstheme="minorHAnsi"/>
+        </w:rPr>
+        <w:t>.</w:t>
       </w:r>
     </w:p>
     <w:p>

</xml_diff>

<commit_message>
Amélioration du power point et du word
</commit_message>
<xml_diff>
--- a/Soutenance/SoutenanceDeProjet.docx
+++ b/Soutenance/SoutenanceDeProjet.docx
@@ -101,55 +101,6 @@
       <w:pPr>
         <w:rPr>
           <w:rFonts w:cstheme="minorHAnsi"/>
-        </w:rPr>
-      </w:pPr>
-      <w:r>
-        <w:rPr>
-          <w:rFonts w:cstheme="minorHAnsi"/>
-        </w:rPr>
-        <w:t xml:space="preserve">Dans un premier temps, nous allons vous présenter notre application et </w:t>
-      </w:r>
-      <w:r>
-        <w:rPr>
-          <w:rFonts w:cstheme="minorHAnsi"/>
-        </w:rPr>
-        <w:t xml:space="preserve">vous expliquez </w:t>
-      </w:r>
-      <w:r>
-        <w:rPr>
-          <w:rFonts w:cstheme="minorHAnsi"/>
-        </w:rPr>
-        <w:t xml:space="preserve">pourquoi nous avons décidé </w:t>
-      </w:r>
-      <w:r>
-        <w:rPr>
-          <w:rFonts w:cstheme="minorHAnsi"/>
-        </w:rPr>
-        <w:t>de développer ce</w:t>
-      </w:r>
-      <w:r>
-        <w:rPr>
-          <w:rFonts w:cstheme="minorHAnsi"/>
-        </w:rPr>
-        <w:t xml:space="preserve"> type d’application. Ensuite nous irons sur la partie développement et programmation : en première partie le frontend de notre appli, puis en deuxième partie le backend. Nous conclurons par lister les tâches</w:t>
-      </w:r>
-      <w:r>
-        <w:rPr>
-          <w:rFonts w:cstheme="minorHAnsi"/>
-        </w:rPr>
-        <w:t xml:space="preserve"> qui nous reste</w:t>
-      </w:r>
-      <w:r>
-        <w:rPr>
-          <w:rFonts w:cstheme="minorHAnsi"/>
-        </w:rPr>
-        <w:t xml:space="preserve"> à faire.</w:t>
-      </w:r>
-    </w:p>
-    <w:p>
-      <w:pPr>
-        <w:rPr>
-          <w:rFonts w:cstheme="minorHAnsi"/>
           <w:b/>
           <w:bCs/>
           <w:sz w:val="26"/>
@@ -184,17 +135,7 @@
           <w:color w:val="000000"/>
           <w:lang w:eastAsia="fr-FR"/>
         </w:rPr>
-        <w:t xml:space="preserve">Nous avons décidé de développer une application qui serait un </w:t>
-      </w:r>
-      <w:r>
-        <w:rPr>
-          <w:rFonts w:eastAsia="Times New Roman" w:cstheme="minorHAnsi"/>
-          <w:b/>
-          <w:bCs/>
-          <w:color w:val="000000"/>
-          <w:lang w:eastAsia="fr-FR"/>
-        </w:rPr>
-        <w:t xml:space="preserve">réseau social </w:t>
+        <w:t>Tout le monde connait Facebook, Instagram ou encore Twitter. Ce sont tous des réseaux sociaux mais qui n’ont pas de thème précis, on peut retrouver de tout dessus. Nous</w:t>
       </w:r>
       <w:r>
         <w:rPr>
@@ -202,17 +143,7 @@
           <w:color w:val="000000"/>
           <w:lang w:eastAsia="fr-FR"/>
         </w:rPr>
-        <w:t xml:space="preserve">pour les personnes ayant une </w:t>
-      </w:r>
-      <w:r>
-        <w:rPr>
-          <w:rFonts w:eastAsia="Times New Roman" w:cstheme="minorHAnsi"/>
-          <w:b/>
-          <w:bCs/>
-          <w:color w:val="000000"/>
-          <w:lang w:eastAsia="fr-FR"/>
-        </w:rPr>
-        <w:t xml:space="preserve">relation avec l’informatique. </w:t>
+        <w:t xml:space="preserve"> on</w:t>
       </w:r>
       <w:r>
         <w:rPr>
@@ -220,7 +151,7 @@
           <w:color w:val="000000"/>
           <w:lang w:eastAsia="fr-FR"/>
         </w:rPr>
-        <w:t>Il n’existe pas encore de réseau social centrée sur l’informatique. Ainsi, nous avons trouvé cela intéressant de développer une application qui n’existe pas encore sur le marché</w:t>
+        <w:t xml:space="preserve"> </w:t>
       </w:r>
       <w:r>
         <w:rPr>
@@ -228,7 +159,7 @@
           <w:color w:val="000000"/>
           <w:lang w:eastAsia="fr-FR"/>
         </w:rPr>
-        <w:t xml:space="preserve"> et très motivant car si nous arrivons à la fin de ce projet, nous pourron</w:t>
+        <w:t xml:space="preserve">a </w:t>
       </w:r>
       <w:r>
         <w:rPr>
@@ -236,7 +167,7 @@
           <w:color w:val="000000"/>
           <w:lang w:eastAsia="fr-FR"/>
         </w:rPr>
-        <w:t xml:space="preserve">s nous même l’utiliser, c’est pourquoi nous trouvons cela très </w:t>
+        <w:t xml:space="preserve">eu l’idée de développer un réseau social nouveau qui se différencie de </w:t>
       </w:r>
       <w:r>
         <w:rPr>
@@ -244,7 +175,7 @@
           <w:color w:val="000000"/>
           <w:lang w:eastAsia="fr-FR"/>
         </w:rPr>
-        <w:t>intéressant</w:t>
+        <w:t xml:space="preserve">ces réseaux </w:t>
       </w:r>
       <w:r>
         <w:rPr>
@@ -252,82 +183,47 @@
           <w:color w:val="000000"/>
           <w:lang w:eastAsia="fr-FR"/>
         </w:rPr>
-        <w:t>.</w:t>
-      </w:r>
-    </w:p>
-    <w:p>
-      <w:pPr>
-        <w:jc w:val="both"/>
+        <w:t>sur plusieurs aspects</w:t>
+      </w:r>
+      <w:r>
         <w:rPr>
           <w:rFonts w:eastAsia="Times New Roman" w:cstheme="minorHAnsi"/>
           <w:color w:val="000000"/>
           <w:lang w:eastAsia="fr-FR"/>
         </w:rPr>
-      </w:pPr>
+        <w:t>. Une application connue qui se rapprocherait le plus de notre projet serait LinkedIn : nous allons retrouver un système de compte et de follow, un système de messagerie et aussi un système d’offre d’emplois mais avec des différences</w:t>
+      </w:r>
       <w:r>
         <w:rPr>
           <w:rFonts w:eastAsia="Times New Roman" w:cstheme="minorHAnsi"/>
           <w:color w:val="000000"/>
           <w:lang w:eastAsia="fr-FR"/>
         </w:rPr>
-        <w:t xml:space="preserve">Au vu de notre choix, nous avons décidé de développer une application web. En effet, notre but est qu’un maximum de personnes puissent y accéder. Nous ne voulions pas privilégier un système d’exploitation ou un support numérique précis. </w:t>
+        <w:t xml:space="preserve"> et d’autres fonctionnalités</w:t>
+      </w:r>
+      <w:r>
+        <w:rPr>
+          <w:rFonts w:eastAsia="Times New Roman" w:cstheme="minorHAnsi"/>
+          <w:color w:val="000000"/>
+          <w:lang w:eastAsia="fr-FR"/>
+        </w:rPr>
+        <w:t>.  La première différence c’est que notre application vise un type d’utilisateur précis : des personnes qui ont une relation avec l’informatique. La deuxième différence est que nous avons deux types d’utilisateur : les professionnels qui pourront poster leurs offres d’emplois et les amateurs qui eux pourront voir ces offres et déposer directement sur notre application leur CV et leur lettre de motivation. Ensuite nous aurons aussi deux autres fonctionnalités qui se rapproche plus des réseaux sociaux classiques avec un système de publication et un système de FAQ pour répondre aux questions des utilisateurs.</w:t>
       </w:r>
     </w:p>
     <w:p>
       <w:pPr>
         <w:jc w:val="both"/>
         <w:rPr>
-          <w:rFonts w:cstheme="minorHAnsi"/>
-        </w:rPr>
-      </w:pPr>
-      <w:r>
-        <w:rPr>
-          <w:rFonts w:cstheme="minorHAnsi"/>
-        </w:rPr>
-        <w:t>Notre application servirait à plusieurs choses : la plus importante, la communication grâce à un système de messagerie. Les utilisateurs de notre application</w:t>
-      </w:r>
-      <w:r>
-        <w:rPr>
-          <w:rFonts w:cstheme="minorHAnsi"/>
-        </w:rPr>
-        <w:t xml:space="preserve"> pourront s’envoyer des messages privés entre eux mais aussi parler sous des publications postées par des utilisateurs. La 2</w:t>
-      </w:r>
-      <w:r>
-        <w:rPr>
-          <w:rFonts w:cstheme="minorHAnsi"/>
-          <w:vertAlign w:val="superscript"/>
-        </w:rPr>
-        <w:t>ème</w:t>
-      </w:r>
-      <w:r>
-        <w:rPr>
-          <w:rFonts w:cstheme="minorHAnsi"/>
-        </w:rPr>
-        <w:t xml:space="preserve"> fonctionnalité importante est le système de FAQ : les personnes pourront à l’aide d’une recherche par mots-clés, retrouver une question à une problème et voir tout une discussion concernant cette question ou ce sujet (par exemple : PHP vs JS/ …). Enfin la dernière grosse fonctionnalité est les offres mis par des entreprises : en effet sur notre application, il y aura 2 types d’utilisateurs : les amateurs et les professionnels. Les professionnels pourront poster des annonces d’offres d’emplois, quant’ aux utilisateurs amateurs, ils pourront eux accéder à ces offres et déposer directement sur notre application, leur CV et</w:t>
-      </w:r>
-      <w:r>
-        <w:rPr>
-          <w:rFonts w:cstheme="minorHAnsi"/>
-        </w:rPr>
-        <w:t xml:space="preserve"> leur</w:t>
-      </w:r>
-      <w:r>
-        <w:rPr>
-          <w:rFonts w:cstheme="minorHAnsi"/>
-        </w:rPr>
-        <w:t xml:space="preserve"> </w:t>
-      </w:r>
-      <w:r>
-        <w:rPr>
-          <w:rFonts w:cstheme="minorHAnsi"/>
-        </w:rPr>
-        <w:t>l</w:t>
-      </w:r>
-      <w:r>
-        <w:rPr>
-          <w:rFonts w:cstheme="minorHAnsi"/>
-        </w:rPr>
-        <w:t xml:space="preserve">ettre de motivation. </w:t>
+          <w:rFonts w:eastAsia="Times New Roman" w:cstheme="minorHAnsi"/>
+          <w:color w:val="000000"/>
+          <w:lang w:eastAsia="fr-FR"/>
+        </w:rPr>
+      </w:pPr>
+      <w:r>
+        <w:rPr>
+          <w:rFonts w:cstheme="minorHAnsi"/>
+        </w:rPr>
+        <w:t>Niveau conception, nous avons réalisé des maquettes, des persona et des scénarii pour avoir une idée très proche du visuel de notre appli afin de gagner du temps et de l’efficacité sur l’implémentation du visuel.</w:t>
       </w:r>
     </w:p>
     <w:p>
@@ -443,37 +339,61 @@
         <w:rPr>
           <w:rFonts w:cstheme="minorHAnsi"/>
         </w:rPr>
-        <w:t xml:space="preserve"> javascript. </w:t>
-      </w:r>
-      <w:r>
-        <w:rPr>
-          <w:rFonts w:cstheme="minorHAnsi"/>
-        </w:rPr>
-        <w:t>Le javascript va nous permettre de rendre notre application plus dynamique.</w:t>
-      </w:r>
-      <w:r>
-        <w:rPr>
-          <w:rFonts w:cstheme="minorHAnsi"/>
-        </w:rPr>
-        <w:t xml:space="preserve"> En effet, il permet de créer du contenu mis à jour de façon dynamique : càd que nous n’avons pas besoin de recharger la page pour voir une modification</w:t>
-      </w:r>
-      <w:r>
-        <w:rPr>
-          <w:rFonts w:cstheme="minorHAnsi"/>
-        </w:rPr>
-        <w:t xml:space="preserve">. Cela sera utile </w:t>
-      </w:r>
-      <w:r>
-        <w:rPr>
-          <w:rFonts w:cstheme="minorHAnsi"/>
-        </w:rPr>
-        <w:t>pour le système de messagerie mais aussi pour la partie gauche de notre app</w:t>
-      </w:r>
-      <w:r>
-        <w:rPr>
-          <w:rFonts w:cstheme="minorHAnsi"/>
-        </w:rPr>
-        <w:t xml:space="preserve">lication qui compte toutes les publications postées par les utilisateurs. Pour l’instant nous n’avons pas utilisé javascript pour le front. Cela viendra dans les semaines à venir. </w:t>
+        <w:t xml:space="preserve"> javascript</w:t>
+      </w:r>
+      <w:r>
+        <w:rPr>
+          <w:rFonts w:cstheme="minorHAnsi"/>
+        </w:rPr>
+        <w:t>. Le javascript nous</w:t>
+      </w:r>
+      <w:r>
+        <w:rPr>
+          <w:rFonts w:cstheme="minorHAnsi"/>
+        </w:rPr>
+        <w:t xml:space="preserve"> permet de créer du contenu mis à jour de façon</w:t>
+      </w:r>
+      <w:r>
+        <w:rPr>
+          <w:rFonts w:cstheme="minorHAnsi"/>
+        </w:rPr>
+        <w:t xml:space="preserve"> dynamique</w:t>
+      </w:r>
+      <w:r>
+        <w:rPr>
+          <w:rFonts w:cstheme="minorHAnsi"/>
+        </w:rPr>
+        <w:t xml:space="preserve">. </w:t>
+      </w:r>
+      <w:r>
+        <w:rPr>
+          <w:rFonts w:cstheme="minorHAnsi"/>
+        </w:rPr>
+        <w:t xml:space="preserve">Cela sera utile </w:t>
+      </w:r>
+      <w:r>
+        <w:rPr>
+          <w:rFonts w:cstheme="minorHAnsi"/>
+        </w:rPr>
+        <w:t xml:space="preserve">pour le système de messagerie </w:t>
+      </w:r>
+      <w:r>
+        <w:rPr>
+          <w:rFonts w:cstheme="minorHAnsi"/>
+        </w:rPr>
+        <w:t>et</w:t>
+      </w:r>
+      <w:r>
+        <w:rPr>
+          <w:rFonts w:cstheme="minorHAnsi"/>
+        </w:rPr>
+        <w:t xml:space="preserve"> pour </w:t>
+      </w:r>
+      <w:r>
+        <w:rPr>
+          <w:rFonts w:cstheme="minorHAnsi"/>
+        </w:rPr>
+        <w:t xml:space="preserve">les publications postées par les utilisateurs. Pour l’instant nous n’avons pas utilisé javascript pour le front. Cela viendra dans les semaines à venir. </w:t>
       </w:r>
     </w:p>
     <w:p>
@@ -487,61 +407,7 @@
         <w:rPr>
           <w:rFonts w:cstheme="minorHAnsi"/>
         </w:rPr>
-        <w:t xml:space="preserve">Sur la partie </w:t>
-      </w:r>
-      <w:r>
-        <w:rPr>
-          <w:rFonts w:cstheme="minorHAnsi"/>
-        </w:rPr>
-        <w:t>droite</w:t>
-      </w:r>
-      <w:r>
-        <w:rPr>
-          <w:rFonts w:cstheme="minorHAnsi"/>
-        </w:rPr>
-        <w:t xml:space="preserve">, vous pouvez voir une partie du visuel de notre application : celle en haut c’est la page d’inscription puis </w:t>
-      </w:r>
-      <w:r>
-        <w:rPr>
-          <w:rFonts w:cstheme="minorHAnsi"/>
-        </w:rPr>
-        <w:t>celle juste en dessous</w:t>
-      </w:r>
-      <w:r>
-        <w:rPr>
-          <w:rFonts w:cstheme="minorHAnsi"/>
-        </w:rPr>
-        <w:t xml:space="preserve">, la page d’accueil de notre appli avec comme déjà dit l’ensemble des publications à gauche et à droite </w:t>
-      </w:r>
-      <w:r>
-        <w:rPr>
-          <w:rFonts w:cstheme="minorHAnsi"/>
-        </w:rPr>
-        <w:t>tous les contacts</w:t>
-      </w:r>
-      <w:r>
-        <w:rPr>
-          <w:rFonts w:cstheme="minorHAnsi"/>
-        </w:rPr>
-        <w:t xml:space="preserve"> d</w:t>
-      </w:r>
-      <w:r>
-        <w:rPr>
-          <w:rFonts w:cstheme="minorHAnsi"/>
-        </w:rPr>
-        <w:t>e l’</w:t>
-      </w:r>
-      <w:r>
-        <w:rPr>
-          <w:rFonts w:cstheme="minorHAnsi"/>
-        </w:rPr>
-        <w:t>utilisateur ainsi que les messages</w:t>
-      </w:r>
-      <w:r>
-        <w:rPr>
-          <w:rFonts w:cstheme="minorHAnsi"/>
-        </w:rPr>
-        <w:t>.</w:t>
+        <w:t>Voici notre page d’inscription avec tous les champs à remplir, et la notre page d’accueil avec à gauche l’ensemble des publications à gauche et à droite tous les contacts de l’utilisateur ainsi que les messages associés.</w:t>
       </w:r>
     </w:p>
     <w:p>
@@ -555,44 +421,215 @@
         <w:rPr>
           <w:rFonts w:cstheme="minorHAnsi"/>
         </w:rPr>
-        <w:lastRenderedPageBreak/>
-        <w:t xml:space="preserve">Niveau conception, nous avons réalisé </w:t>
-      </w:r>
-      <w:r>
-        <w:rPr>
-          <w:rFonts w:cstheme="minorHAnsi"/>
-        </w:rPr>
-        <w:t>des maquettes</w:t>
-      </w:r>
-      <w:r>
-        <w:rPr>
-          <w:rFonts w:cstheme="minorHAnsi"/>
-        </w:rPr>
-        <w:t xml:space="preserve">, des persona et des scénarii </w:t>
-      </w:r>
-      <w:r>
-        <w:rPr>
-          <w:rFonts w:cstheme="minorHAnsi"/>
-        </w:rPr>
-        <w:t>pour avoir une idée très proche du visuel de notre appli</w:t>
-      </w:r>
-      <w:r>
-        <w:rPr>
-          <w:rFonts w:cstheme="minorHAnsi"/>
-        </w:rPr>
-        <w:t xml:space="preserve"> afin de gagner du temps et de l’efficacité sur </w:t>
-      </w:r>
-      <w:r>
-        <w:rPr>
-          <w:rFonts w:cstheme="minorHAnsi"/>
-        </w:rPr>
-        <w:t>l’implémentation du visuel</w:t>
-      </w:r>
-      <w:r>
-        <w:rPr>
-          <w:rFonts w:cstheme="minorHAnsi"/>
-        </w:rPr>
-        <w:t>.</w:t>
+        <w:t xml:space="preserve">Pour la partie </w:t>
+      </w:r>
+      <w:r>
+        <w:rPr>
+          <w:rFonts w:cstheme="minorHAnsi"/>
+        </w:rPr>
+        <w:t>backend</w:t>
+      </w:r>
+      <w:r>
+        <w:rPr>
+          <w:rFonts w:cstheme="minorHAnsi"/>
+        </w:rPr>
+        <w:t> : Nous allons coder</w:t>
+      </w:r>
+      <w:r>
+        <w:rPr>
+          <w:rFonts w:cstheme="minorHAnsi"/>
+        </w:rPr>
+        <w:t xml:space="preserve"> avec le même langage utilisé en frontend, le javascript mais avec Node.js et Express</w:t>
+      </w:r>
+      <w:r>
+        <w:rPr>
+          <w:rFonts w:cstheme="minorHAnsi"/>
+        </w:rPr>
+        <w:t xml:space="preserve">. </w:t>
+      </w:r>
+      <w:r>
+        <w:rPr>
+          <w:rFonts w:cstheme="minorHAnsi"/>
+        </w:rPr>
+        <w:t xml:space="preserve"> Node.js est un environnement d’exécution comprenant tout ce qui est nécessaire pour exécuter un programme écrit en javascript côté serveur.</w:t>
+      </w:r>
+      <w:r>
+        <w:rPr>
+          <w:rFonts w:cstheme="minorHAnsi"/>
+        </w:rPr>
+        <w:t xml:space="preserve"> Et Express c’est un </w:t>
+      </w:r>
+      <w:r>
+        <w:rPr>
+          <w:rFonts w:cstheme="minorHAnsi"/>
+        </w:rPr>
+        <w:t>Framework</w:t>
+      </w:r>
+      <w:r>
+        <w:rPr>
+          <w:rFonts w:cstheme="minorHAnsi"/>
+        </w:rPr>
+        <w:t xml:space="preserve"> de développement qui permet de construire et qui va nous aider à développer </w:t>
+      </w:r>
+      <w:r>
+        <w:rPr>
+          <w:rFonts w:cstheme="minorHAnsi"/>
+        </w:rPr>
+        <w:t>notre application basée</w:t>
+      </w:r>
+      <w:r>
+        <w:rPr>
+          <w:rFonts w:cstheme="minorHAnsi"/>
+        </w:rPr>
+        <w:t xml:space="preserve"> sur Node.js.</w:t>
+      </w:r>
+      <w:r>
+        <w:rPr>
+          <w:rFonts w:cstheme="minorHAnsi"/>
+        </w:rPr>
+        <w:t xml:space="preserve"> Ensuite, a</w:t>
+      </w:r>
+      <w:r>
+        <w:rPr>
+          <w:rFonts w:cstheme="minorHAnsi"/>
+        </w:rPr>
+        <w:t>vec la quantité de données qui circuleront sur notre application, nous allons utiliser une base de données</w:t>
+      </w:r>
+      <w:r>
+        <w:rPr>
+          <w:rFonts w:cstheme="minorHAnsi"/>
+        </w:rPr>
+        <w:t xml:space="preserve"> relationnelles en </w:t>
+      </w:r>
+      <w:r>
+        <w:rPr>
+          <w:rFonts w:cstheme="minorHAnsi"/>
+        </w:rPr>
+        <w:t>SQL</w:t>
+      </w:r>
+      <w:r>
+        <w:rPr>
+          <w:rFonts w:cstheme="minorHAnsi"/>
+        </w:rPr>
+        <w:t xml:space="preserve"> avec comme SGBD </w:t>
+      </w:r>
+      <w:r>
+        <w:rPr>
+          <w:rFonts w:cstheme="minorHAnsi"/>
+        </w:rPr>
+        <w:t>MySQL</w:t>
+      </w:r>
+      <w:r>
+        <w:rPr>
+          <w:rFonts w:cstheme="minorHAnsi"/>
+        </w:rPr>
+        <w:t xml:space="preserve"> ou </w:t>
+      </w:r>
+      <w:r>
+        <w:rPr>
+          <w:rFonts w:cstheme="minorHAnsi"/>
+        </w:rPr>
+        <w:t>PostgreSQL</w:t>
+      </w:r>
+      <w:r>
+        <w:rPr>
+          <w:rFonts w:cstheme="minorHAnsi"/>
+        </w:rPr>
+        <w:t xml:space="preserve">. Enfin nous allons utiliser et coder notre propre API. </w:t>
+      </w:r>
+      <w:r>
+        <w:rPr>
+          <w:rFonts w:cstheme="minorHAnsi"/>
+        </w:rPr>
+        <w:t xml:space="preserve">En effet notre API </w:t>
+      </w:r>
+      <w:r>
+        <w:rPr>
+          <w:rFonts w:cstheme="minorHAnsi"/>
+        </w:rPr>
+        <w:t>fera rôle</w:t>
+      </w:r>
+      <w:r>
+        <w:rPr>
+          <w:rFonts w:cstheme="minorHAnsi"/>
+        </w:rPr>
+        <w:t xml:space="preserve"> d’intermédiaire entre le client (navigateur web de l’utilisateur) et notre base de données. Nous aurons un meilleur contrôler sur la circulation des données entre notre BDD et le front de notre application.</w:t>
+      </w:r>
+      <w:r>
+        <w:rPr>
+          <w:rFonts w:cstheme="minorHAnsi"/>
+        </w:rPr>
+        <w:t xml:space="preserve"> Enfin nous allons utiliser un ORM (</w:t>
+      </w:r>
+      <w:r>
+        <w:rPr>
+          <w:rFonts w:cstheme="minorHAnsi"/>
+        </w:rPr>
+        <w:t>Object-</w:t>
+      </w:r>
+      <w:proofErr w:type="spellStart"/>
+      <w:r>
+        <w:rPr>
+          <w:rFonts w:cstheme="minorHAnsi"/>
+        </w:rPr>
+        <w:t>Relational</w:t>
+      </w:r>
+      <w:proofErr w:type="spellEnd"/>
+      <w:r>
+        <w:rPr>
+          <w:rFonts w:cstheme="minorHAnsi"/>
+        </w:rPr>
+        <w:t xml:space="preserve"> Mapping</w:t>
+      </w:r>
+      <w:r>
+        <w:rPr>
+          <w:rFonts w:cstheme="minorHAnsi"/>
+        </w:rPr>
+        <w:t>) </w:t>
+      </w:r>
+      <w:r>
+        <w:rPr>
+          <w:rFonts w:cstheme="minorHAnsi"/>
+        </w:rPr>
+        <w:t>nommé</w:t>
+      </w:r>
+      <w:r>
+        <w:rPr>
+          <w:rFonts w:cstheme="minorHAnsi"/>
+        </w:rPr>
+        <w:t xml:space="preserve"> « </w:t>
+      </w:r>
+      <w:proofErr w:type="spellStart"/>
+      <w:r>
+        <w:rPr>
+          <w:rFonts w:cstheme="minorHAnsi"/>
+        </w:rPr>
+        <w:t>S</w:t>
+      </w:r>
+      <w:r>
+        <w:rPr>
+          <w:rFonts w:cstheme="minorHAnsi"/>
+        </w:rPr>
+        <w:t>equelize</w:t>
+      </w:r>
+      <w:proofErr w:type="spellEnd"/>
+      <w:r>
+        <w:rPr>
+          <w:rFonts w:cstheme="minorHAnsi"/>
+        </w:rPr>
+        <w:t xml:space="preserve"> ». Il nous </w:t>
+      </w:r>
+      <w:r>
+        <w:rPr>
+          <w:rFonts w:cstheme="minorHAnsi"/>
+        </w:rPr>
+        <w:t>permettra</w:t>
+      </w:r>
+      <w:r>
+        <w:rPr>
+          <w:rFonts w:cstheme="minorHAnsi"/>
+        </w:rPr>
+        <w:t xml:space="preserve"> de manipuler des objets et c’est l’ORM qui transformera le tout en requête compréhensible par la base de données. Le but est de gagner du temps et de l’efficacité. </w:t>
       </w:r>
     </w:p>
     <w:p>
@@ -606,190 +643,7 @@
         <w:rPr>
           <w:rFonts w:cstheme="minorHAnsi"/>
         </w:rPr>
-        <w:t xml:space="preserve">Pour la partie </w:t>
-      </w:r>
-      <w:r>
-        <w:rPr>
-          <w:rFonts w:cstheme="minorHAnsi"/>
-        </w:rPr>
-        <w:t>backend</w:t>
-      </w:r>
-      <w:r>
-        <w:rPr>
-          <w:rFonts w:cstheme="minorHAnsi"/>
-        </w:rPr>
-        <w:t> : Nous allons coder</w:t>
-      </w:r>
-      <w:r>
-        <w:rPr>
-          <w:rFonts w:cstheme="minorHAnsi"/>
-        </w:rPr>
-        <w:t xml:space="preserve"> avec le même langage utilisé en frontend, le javascript mais avec Node.js et Express</w:t>
-      </w:r>
-      <w:r>
-        <w:rPr>
-          <w:rFonts w:cstheme="minorHAnsi"/>
-        </w:rPr>
-        <w:t xml:space="preserve">. </w:t>
-      </w:r>
-      <w:r>
-        <w:rPr>
-          <w:rFonts w:cstheme="minorHAnsi"/>
-        </w:rPr>
-        <w:t xml:space="preserve"> Node.js est un environnement d’exécution comprenant tout ce qui est nécessaire pour exécuter un programme écrit en javascript côté serveur.</w:t>
-      </w:r>
-      <w:r>
-        <w:rPr>
-          <w:rFonts w:cstheme="minorHAnsi"/>
-        </w:rPr>
-        <w:t xml:space="preserve"> Et Express c’est un </w:t>
-      </w:r>
-      <w:r>
-        <w:rPr>
-          <w:rFonts w:cstheme="minorHAnsi"/>
-        </w:rPr>
-        <w:t>Framework</w:t>
-      </w:r>
-      <w:r>
-        <w:rPr>
-          <w:rFonts w:cstheme="minorHAnsi"/>
-        </w:rPr>
-        <w:t xml:space="preserve"> de développement qui permet de construire et qui va nous aider à développer </w:t>
-      </w:r>
-      <w:r>
-        <w:rPr>
-          <w:rFonts w:cstheme="minorHAnsi"/>
-        </w:rPr>
-        <w:t>notre application basée</w:t>
-      </w:r>
-      <w:r>
-        <w:rPr>
-          <w:rFonts w:cstheme="minorHAnsi"/>
-        </w:rPr>
-        <w:t xml:space="preserve"> sur Node.js.</w:t>
-      </w:r>
-      <w:r>
-        <w:rPr>
-          <w:rFonts w:cstheme="minorHAnsi"/>
-        </w:rPr>
-        <w:t xml:space="preserve"> Ensuite, a</w:t>
-      </w:r>
-      <w:r>
-        <w:rPr>
-          <w:rFonts w:cstheme="minorHAnsi"/>
-        </w:rPr>
-        <w:t>vec la quantité de données qui circuleront sur notre application, nous allons utiliser une base de données</w:t>
-      </w:r>
-      <w:r>
-        <w:rPr>
-          <w:rFonts w:cstheme="minorHAnsi"/>
-        </w:rPr>
-        <w:t xml:space="preserve"> relationnelles en </w:t>
-      </w:r>
-      <w:r>
-        <w:rPr>
-          <w:rFonts w:cstheme="minorHAnsi"/>
-        </w:rPr>
-        <w:t>SQL</w:t>
-      </w:r>
-      <w:r>
-        <w:rPr>
-          <w:rFonts w:cstheme="minorHAnsi"/>
-        </w:rPr>
-        <w:t xml:space="preserve"> avec comme SGBD </w:t>
-      </w:r>
-      <w:r>
-        <w:rPr>
-          <w:rFonts w:cstheme="minorHAnsi"/>
-        </w:rPr>
-        <w:t>MySQL</w:t>
-      </w:r>
-      <w:r>
-        <w:rPr>
-          <w:rFonts w:cstheme="minorHAnsi"/>
-        </w:rPr>
-        <w:t xml:space="preserve"> ou </w:t>
-      </w:r>
-      <w:r>
-        <w:rPr>
-          <w:rFonts w:cstheme="minorHAnsi"/>
-        </w:rPr>
-        <w:t>PostgreSQL</w:t>
-      </w:r>
-      <w:r>
-        <w:rPr>
-          <w:rFonts w:cstheme="minorHAnsi"/>
-        </w:rPr>
-        <w:t xml:space="preserve">. Enfin nous allons utiliser et coder notre propre API. </w:t>
-      </w:r>
-      <w:r>
-        <w:rPr>
-          <w:rFonts w:cstheme="minorHAnsi"/>
-        </w:rPr>
-        <w:t xml:space="preserve">En effet notre API </w:t>
-      </w:r>
-      <w:r>
-        <w:rPr>
-          <w:rFonts w:cstheme="minorHAnsi"/>
-        </w:rPr>
-        <w:t>fera rôle</w:t>
-      </w:r>
-      <w:r>
-        <w:rPr>
-          <w:rFonts w:cstheme="minorHAnsi"/>
-        </w:rPr>
-        <w:t xml:space="preserve"> d’intermédiaire entre le client (navigateur web de l’utilisateur) et notre base de données. Nous aurons un meilleur contrôler sur la circulation des données entre notre BDD et le front de notre application.</w:t>
-      </w:r>
-      <w:r>
-        <w:rPr>
-          <w:rFonts w:cstheme="minorHAnsi"/>
-        </w:rPr>
-        <w:t xml:space="preserve"> Enfin nous allons utiliser un ORM (Mapping objet-relationnel) : « </w:t>
-      </w:r>
-      <w:proofErr w:type="spellStart"/>
-      <w:r>
-        <w:rPr>
-          <w:rFonts w:cstheme="minorHAnsi"/>
-        </w:rPr>
-        <w:t>S</w:t>
-      </w:r>
-      <w:r>
-        <w:rPr>
-          <w:rFonts w:cstheme="minorHAnsi"/>
-        </w:rPr>
-        <w:t>equelize</w:t>
-      </w:r>
-      <w:proofErr w:type="spellEnd"/>
-      <w:r>
-        <w:rPr>
-          <w:rFonts w:cstheme="minorHAnsi"/>
-        </w:rPr>
-        <w:t xml:space="preserve"> ». Il nous </w:t>
-      </w:r>
-      <w:r>
-        <w:rPr>
-          <w:rFonts w:cstheme="minorHAnsi"/>
-        </w:rPr>
-        <w:t>permettra</w:t>
-      </w:r>
-      <w:r>
-        <w:rPr>
-          <w:rFonts w:cstheme="minorHAnsi"/>
-        </w:rPr>
-        <w:t xml:space="preserve"> de manipuler des objets et c’est l’ORM qui transformera le tout en requête compréhensible par la base de données. Le but est de gagner du temps et de l’efficacité. </w:t>
-      </w:r>
-    </w:p>
-    <w:p>
-      <w:pPr>
-        <w:jc w:val="both"/>
-        <w:rPr>
-          <w:rFonts w:cstheme="minorHAnsi"/>
-        </w:rPr>
-      </w:pPr>
-      <w:r>
-        <w:rPr>
-          <w:rFonts w:cstheme="minorHAnsi"/>
-        </w:rPr>
+        <w:lastRenderedPageBreak/>
         <w:t xml:space="preserve">Niveau conception, nous avons </w:t>
       </w:r>
       <w:r>
@@ -858,97 +712,51 @@
         <w:rPr>
           <w:rFonts w:cstheme="minorHAnsi"/>
         </w:rPr>
-        <w:t xml:space="preserve">Enfin, pour ce qui nous reste à faire : nous devons finir de coder la partie visuelle. Nous avons </w:t>
-      </w:r>
-      <w:r>
-        <w:rPr>
-          <w:rFonts w:cstheme="minorHAnsi"/>
-        </w:rPr>
-        <w:t>codé</w:t>
-      </w:r>
-      <w:r>
-        <w:rPr>
-          <w:rFonts w:cstheme="minorHAnsi"/>
-        </w:rPr>
-        <w:t xml:space="preserve"> 4 pages sur </w:t>
-      </w:r>
-      <w:r>
-        <w:rPr>
-          <w:rFonts w:cstheme="minorHAnsi"/>
-        </w:rPr>
-        <w:t>10</w:t>
-      </w:r>
-      <w:r>
-        <w:rPr>
-          <w:rFonts w:cstheme="minorHAnsi"/>
-        </w:rPr>
-        <w:t xml:space="preserve"> pages. </w:t>
-      </w:r>
-      <w:r>
-        <w:rPr>
-          <w:rFonts w:cstheme="minorHAnsi"/>
-        </w:rPr>
-        <w:t xml:space="preserve">Nous devons </w:t>
-      </w:r>
-      <w:r>
-        <w:rPr>
-          <w:rFonts w:cstheme="minorHAnsi"/>
-        </w:rPr>
-        <w:t xml:space="preserve">aussi </w:t>
-      </w:r>
-      <w:r>
-        <w:rPr>
-          <w:rFonts w:cstheme="minorHAnsi"/>
-        </w:rPr>
-        <w:t>implémenter les fonctionnalités principales de notre application</w:t>
-      </w:r>
-      <w:r>
-        <w:rPr>
-          <w:rFonts w:cstheme="minorHAnsi"/>
-        </w:rPr>
-        <w:t> : le système de messagerie, la partie FAQ avec le système de recherche et la partie offres d’emploi</w:t>
-      </w:r>
-      <w:r>
-        <w:rPr>
-          <w:rFonts w:cstheme="minorHAnsi"/>
-        </w:rPr>
-        <w:t xml:space="preserve">. </w:t>
-      </w:r>
-      <w:r>
-        <w:rPr>
-          <w:rFonts w:cstheme="minorHAnsi"/>
-        </w:rPr>
-        <w:t xml:space="preserve">Nous devons aussi </w:t>
-      </w:r>
-      <w:r>
-        <w:rPr>
-          <w:rFonts w:cstheme="minorHAnsi"/>
-        </w:rPr>
-        <w:t>coder</w:t>
-      </w:r>
-      <w:r>
-        <w:rPr>
-          <w:rFonts w:cstheme="minorHAnsi"/>
-        </w:rPr>
-        <w:t xml:space="preserve"> et voir entre nous toutes les modalités sur les 2 types différents d’utilisateur de </w:t>
-      </w:r>
-      <w:r>
-        <w:rPr>
-          <w:rFonts w:cstheme="minorHAnsi"/>
-        </w:rPr>
-        <w:t>notre application : ce qui peut être fais par les deux, par un seul type…</w:t>
-      </w:r>
-      <w:r>
-        <w:rPr>
-          <w:rFonts w:cstheme="minorHAnsi"/>
-        </w:rPr>
-        <w:t xml:space="preserve">. </w:t>
-      </w:r>
-      <w:r>
-        <w:rPr>
-          <w:rFonts w:cstheme="minorHAnsi"/>
-        </w:rPr>
-        <w:t>Nous devons coder notre API et enfin finir touts les diagrammes (cas d’utilisation, MLD qui peut évoluer au fils du temps)</w:t>
+        <w:t>Enfin, pour ce qui nous reste à faire</w:t>
+      </w:r>
+      <w:r>
+        <w:rPr>
+          <w:rFonts w:cstheme="minorHAnsi"/>
+        </w:rPr>
+        <w:t xml:space="preserve">. Nous avons divisé les tâches selon leurs niveaux d’importance. La tâche la plus importante à faire est de finir de coder le </w:t>
+      </w:r>
+      <w:proofErr w:type="spellStart"/>
+      <w:r>
+        <w:rPr>
+          <w:rFonts w:cstheme="minorHAnsi"/>
+        </w:rPr>
+        <w:t>front-end</w:t>
+      </w:r>
+      <w:proofErr w:type="spellEnd"/>
+      <w:r>
+        <w:rPr>
+          <w:rFonts w:cstheme="minorHAnsi"/>
+        </w:rPr>
+        <w:t xml:space="preserve"> de notre application. Sans cela, nous n’en pouvons pas réellement avancer. Ensuite viens les tâches importantes à faire qui regroupent les fonctionnalités principales à coder, à savoir</w:t>
+      </w:r>
+      <w:r>
+        <w:rPr>
+          <w:rFonts w:cstheme="minorHAnsi"/>
+        </w:rPr>
+        <w:t xml:space="preserve"> le système de</w:t>
+      </w:r>
+      <w:r>
+        <w:rPr>
+          <w:rFonts w:cstheme="minorHAnsi"/>
+        </w:rPr>
+        <w:t xml:space="preserve"> compte utilisateur, le système de</w:t>
+      </w:r>
+      <w:r>
+        <w:rPr>
+          <w:rFonts w:cstheme="minorHAnsi"/>
+        </w:rPr>
+        <w:t xml:space="preserve"> messagerie, la partie FAQ avec le système de recherche et la partie </w:t>
+      </w:r>
+      <w:r>
+        <w:rPr>
+          <w:rFonts w:cstheme="minorHAnsi"/>
+        </w:rPr>
+        <w:t>publication</w:t>
       </w:r>
       <w:r>
         <w:rPr>
@@ -956,6 +764,82 @@
         </w:rPr>
         <w:t>.</w:t>
       </w:r>
+      <w:r>
+        <w:rPr>
+          <w:rFonts w:cstheme="minorHAnsi"/>
+        </w:rPr>
+        <w:t xml:space="preserve"> De plus, il nous faut assez vite développer notre propre API pour </w:t>
+      </w:r>
+      <w:r>
+        <w:rPr>
+          <w:rFonts w:cstheme="minorHAnsi"/>
+        </w:rPr>
+        <w:t>avoir un lien entre le front et notre base de données</w:t>
+      </w:r>
+      <w:r>
+        <w:rPr>
+          <w:rFonts w:cstheme="minorHAnsi"/>
+        </w:rPr>
+        <w:t>. Enfin les tâches moins importantes sont</w:t>
+      </w:r>
+      <w:r>
+        <w:rPr>
+          <w:rFonts w:cstheme="minorHAnsi"/>
+        </w:rPr>
+        <w:t xml:space="preserve"> : </w:t>
+      </w:r>
+      <w:r>
+        <w:rPr>
+          <w:rFonts w:cstheme="minorHAnsi"/>
+        </w:rPr>
+        <w:t xml:space="preserve"> </w:t>
+      </w:r>
+      <w:r>
+        <w:rPr>
+          <w:rFonts w:cstheme="minorHAnsi"/>
+        </w:rPr>
+        <w:t>implémentées</w:t>
+      </w:r>
+      <w:r>
+        <w:rPr>
+          <w:rFonts w:cstheme="minorHAnsi"/>
+        </w:rPr>
+        <w:t xml:space="preserve"> et voir entre nous toutes les modalités sur les 2 types d’utilisateur différents de notre application : ce qui peut être fais par les deux, par un seul typ</w:t>
+      </w:r>
+      <w:r>
+        <w:rPr>
+          <w:rFonts w:cstheme="minorHAnsi"/>
+        </w:rPr>
+        <w:t xml:space="preserve">e et ce qui en découle la </w:t>
+      </w:r>
+      <w:r>
+        <w:rPr>
+          <w:rFonts w:cstheme="minorHAnsi"/>
+        </w:rPr>
+        <w:t xml:space="preserve">fonctionnalité </w:t>
+      </w:r>
+      <w:r>
+        <w:rPr>
+          <w:rFonts w:cstheme="minorHAnsi"/>
+        </w:rPr>
+        <w:t xml:space="preserve">offre d’emplois. </w:t>
+      </w:r>
+    </w:p>
+    <w:p>
+      <w:pPr>
+        <w:jc w:val="both"/>
+        <w:rPr>
+          <w:rFonts w:cstheme="minorHAnsi"/>
+        </w:rPr>
+      </w:pPr>
+    </w:p>
+    <w:p>
+      <w:pPr>
+        <w:jc w:val="both"/>
+        <w:rPr>
+          <w:rFonts w:cstheme="minorHAnsi"/>
+        </w:rPr>
+      </w:pPr>
     </w:p>
     <w:p>
       <w:pPr>

</xml_diff>

<commit_message>
Répartition du texte pour la soutenance
</commit_message>
<xml_diff>
--- a/Soutenance/SoutenanceDeProjet.docx
+++ b/Soutenance/SoutenanceDeProjet.docx
@@ -8,6 +8,7 @@
           <w:rFonts w:cstheme="minorHAnsi"/>
           <w:b/>
           <w:bCs/>
+          <w:color w:val="5B9BD5" w:themeColor="accent5"/>
           <w:sz w:val="26"/>
           <w:szCs w:val="26"/>
           <w:u w:val="single"/>
@@ -18,6 +19,7 @@
           <w:rFonts w:cstheme="minorHAnsi"/>
           <w:b/>
           <w:bCs/>
+          <w:color w:val="5B9BD5" w:themeColor="accent5"/>
           <w:sz w:val="26"/>
           <w:szCs w:val="26"/>
           <w:u w:val="single"/>
@@ -29,11 +31,13 @@
       <w:pPr>
         <w:rPr>
           <w:rFonts w:cstheme="minorHAnsi"/>
-        </w:rPr>
-      </w:pPr>
-      <w:r>
-        <w:rPr>
-          <w:rFonts w:cstheme="minorHAnsi"/>
+          <w:color w:val="5B9BD5" w:themeColor="accent5"/>
+        </w:rPr>
+      </w:pPr>
+      <w:r>
+        <w:rPr>
+          <w:rFonts w:cstheme="minorHAnsi"/>
+          <w:color w:val="5B9BD5" w:themeColor="accent5"/>
         </w:rPr>
         <w:t xml:space="preserve">Bonjour, </w:t>
       </w:r>
@@ -42,59 +46,15 @@
       <w:pPr>
         <w:rPr>
           <w:rFonts w:cstheme="minorHAnsi"/>
-        </w:rPr>
-      </w:pPr>
-      <w:r>
-        <w:rPr>
-          <w:rFonts w:cstheme="minorHAnsi"/>
-        </w:rPr>
-        <w:t xml:space="preserve">Nous allons vous présenter notre application web </w:t>
-      </w:r>
-      <w:r>
-        <w:rPr>
-          <w:rFonts w:cstheme="minorHAnsi"/>
-        </w:rPr>
-        <w:t xml:space="preserve">qui se nomme </w:t>
-      </w:r>
-      <w:proofErr w:type="spellStart"/>
-      <w:r>
-        <w:rPr>
-          <w:rFonts w:cstheme="minorHAnsi"/>
-        </w:rPr>
-        <w:t>A</w:t>
-      </w:r>
-      <w:r>
-        <w:rPr>
-          <w:rFonts w:cstheme="minorHAnsi"/>
-        </w:rPr>
-        <w:t>sciigram</w:t>
-      </w:r>
-      <w:proofErr w:type="spellEnd"/>
-      <w:r>
-        <w:rPr>
-          <w:rFonts w:cstheme="minorHAnsi"/>
-        </w:rPr>
-        <w:t xml:space="preserve"> et vous expliquez où nous en sommes</w:t>
-      </w:r>
-      <w:r>
-        <w:rPr>
-          <w:rFonts w:cstheme="minorHAnsi"/>
-        </w:rPr>
-        <w:t>. L’équipe est composée de 3 personnes : Fillot Romain, </w:t>
-      </w:r>
-      <w:proofErr w:type="spellStart"/>
-      <w:r>
-        <w:rPr>
-          <w:rFonts w:cstheme="minorHAnsi"/>
-        </w:rPr>
-        <w:t>Argout</w:t>
-      </w:r>
-      <w:proofErr w:type="spellEnd"/>
-      <w:r>
-        <w:rPr>
-          <w:rFonts w:cstheme="minorHAnsi"/>
-        </w:rPr>
-        <w:t xml:space="preserve"> Owen et Renaud Théo. </w:t>
+          <w:color w:val="5B9BD5" w:themeColor="accent5"/>
+        </w:rPr>
+      </w:pPr>
+      <w:r>
+        <w:rPr>
+          <w:rFonts w:cstheme="minorHAnsi"/>
+          <w:color w:val="5B9BD5" w:themeColor="accent5"/>
+        </w:rPr>
+        <w:t xml:space="preserve">Nous allons vous présenter notre application web qui se nomme Asciigram et vous expliquez où nous en sommes. L’équipe est composée de 3 personnes : Fillot Romain, Argout Owen et Renaud Théo. </w:t>
       </w:r>
     </w:p>
     <w:p>
@@ -103,6 +63,7 @@
           <w:rFonts w:cstheme="minorHAnsi"/>
           <w:b/>
           <w:bCs/>
+          <w:color w:val="5B9BD5" w:themeColor="accent5"/>
           <w:sz w:val="26"/>
           <w:szCs w:val="26"/>
           <w:u w:val="single"/>
@@ -113,6 +74,7 @@
           <w:rFonts w:cstheme="minorHAnsi"/>
           <w:b/>
           <w:bCs/>
+          <w:color w:val="5B9BD5" w:themeColor="accent5"/>
           <w:sz w:val="26"/>
           <w:szCs w:val="26"/>
           <w:u w:val="single"/>
@@ -125,103 +87,32 @@
         <w:jc w:val="both"/>
         <w:rPr>
           <w:rFonts w:eastAsia="Times New Roman" w:cstheme="minorHAnsi"/>
-          <w:color w:val="000000"/>
+          <w:color w:val="5B9BD5" w:themeColor="accent5"/>
           <w:lang w:eastAsia="fr-FR"/>
         </w:rPr>
       </w:pPr>
       <w:r>
         <w:rPr>
           <w:rFonts w:eastAsia="Times New Roman" w:cstheme="minorHAnsi"/>
-          <w:color w:val="000000"/>
+          <w:color w:val="5B9BD5" w:themeColor="accent5"/>
           <w:lang w:eastAsia="fr-FR"/>
         </w:rPr>
-        <w:t>Tout le monde connait Facebook, Instagram ou encore Twitter. Ce sont tous des réseaux sociaux mais qui n’ont pas de thème précis, on peut retrouver de tout dessus. Nous</w:t>
-      </w:r>
-      <w:r>
+        <w:t>Tout le monde connait Facebook, Instagram ou encore Twitter. Ce sont tous des réseaux sociaux mais qui n’ont pas de thème précis, on peut retrouver de tout dessus. Nous on a eu l’idée de développer un réseau social nouveau qui se différencie de ces réseaux sur plusieurs aspects. Une application connue qui se rapprocherait le plus de notre projet serait LinkedIn : nous allons retrouver un système de compte et de follow, un système de messagerie et aussi un système d’offre d’emplois mais avec des différences et d’autres fonctionnalités.  La première différence c’est que notre application vise un type d’utilisateur précis : des personnes qui ont une relation avec l’informatique. La deuxième différence est que nous avons deux types d’utilisateur : les professionnels qui pourront poster leurs offres d’emplois et les amateurs qui eux pourront voir ces offres et déposer directement sur notre application leur CV et leur lettre de motivation. Ensuite nous aurons aussi deux autres fonctionnalités qui se rapproche plus des réseaux sociaux classiques avec un système de publication et un système de FAQ pour répondre aux questions des utilisateurs.</w:t>
+      </w:r>
+    </w:p>
+    <w:p>
+      <w:pPr>
+        <w:jc w:val="both"/>
         <w:rPr>
           <w:rFonts w:eastAsia="Times New Roman" w:cstheme="minorHAnsi"/>
-          <w:color w:val="000000"/>
+          <w:color w:val="5B9BD5" w:themeColor="accent5"/>
           <w:lang w:eastAsia="fr-FR"/>
         </w:rPr>
-        <w:t xml:space="preserve"> on</w:t>
-      </w:r>
-      <w:r>
-        <w:rPr>
-          <w:rFonts w:eastAsia="Times New Roman" w:cstheme="minorHAnsi"/>
-          <w:color w:val="000000"/>
-          <w:lang w:eastAsia="fr-FR"/>
-        </w:rPr>
-        <w:t xml:space="preserve"> </w:t>
-      </w:r>
-      <w:r>
-        <w:rPr>
-          <w:rFonts w:eastAsia="Times New Roman" w:cstheme="minorHAnsi"/>
-          <w:color w:val="000000"/>
-          <w:lang w:eastAsia="fr-FR"/>
-        </w:rPr>
-        <w:t xml:space="preserve">a </w:t>
-      </w:r>
-      <w:r>
-        <w:rPr>
-          <w:rFonts w:eastAsia="Times New Roman" w:cstheme="minorHAnsi"/>
-          <w:color w:val="000000"/>
-          <w:lang w:eastAsia="fr-FR"/>
-        </w:rPr>
-        <w:t xml:space="preserve">eu l’idée de développer un réseau social nouveau qui se différencie de </w:t>
-      </w:r>
-      <w:r>
-        <w:rPr>
-          <w:rFonts w:eastAsia="Times New Roman" w:cstheme="minorHAnsi"/>
-          <w:color w:val="000000"/>
-          <w:lang w:eastAsia="fr-FR"/>
-        </w:rPr>
-        <w:t xml:space="preserve">ces réseaux </w:t>
-      </w:r>
-      <w:r>
-        <w:rPr>
-          <w:rFonts w:eastAsia="Times New Roman" w:cstheme="minorHAnsi"/>
-          <w:color w:val="000000"/>
-          <w:lang w:eastAsia="fr-FR"/>
-        </w:rPr>
-        <w:t>sur plusieurs aspects</w:t>
-      </w:r>
-      <w:r>
-        <w:rPr>
-          <w:rFonts w:eastAsia="Times New Roman" w:cstheme="minorHAnsi"/>
-          <w:color w:val="000000"/>
-          <w:lang w:eastAsia="fr-FR"/>
-        </w:rPr>
-        <w:t>. Une application connue qui se rapprocherait le plus de notre projet serait LinkedIn : nous allons retrouver un système de compte et de follow, un système de messagerie et aussi un système d’offre d’emplois mais avec des différences</w:t>
-      </w:r>
-      <w:r>
-        <w:rPr>
-          <w:rFonts w:eastAsia="Times New Roman" w:cstheme="minorHAnsi"/>
-          <w:color w:val="000000"/>
-          <w:lang w:eastAsia="fr-FR"/>
-        </w:rPr>
-        <w:t xml:space="preserve"> et d’autres fonctionnalités</w:t>
-      </w:r>
-      <w:r>
-        <w:rPr>
-          <w:rFonts w:eastAsia="Times New Roman" w:cstheme="minorHAnsi"/>
-          <w:color w:val="000000"/>
-          <w:lang w:eastAsia="fr-FR"/>
-        </w:rPr>
-        <w:t>.  La première différence c’est que notre application vise un type d’utilisateur précis : des personnes qui ont une relation avec l’informatique. La deuxième différence est que nous avons deux types d’utilisateur : les professionnels qui pourront poster leurs offres d’emplois et les amateurs qui eux pourront voir ces offres et déposer directement sur notre application leur CV et leur lettre de motivation. Ensuite nous aurons aussi deux autres fonctionnalités qui se rapproche plus des réseaux sociaux classiques avec un système de publication et un système de FAQ pour répondre aux questions des utilisateurs.</w:t>
-      </w:r>
-    </w:p>
-    <w:p>
-      <w:pPr>
-        <w:jc w:val="both"/>
-        <w:rPr>
-          <w:rFonts w:eastAsia="Times New Roman" w:cstheme="minorHAnsi"/>
-          <w:color w:val="000000"/>
-          <w:lang w:eastAsia="fr-FR"/>
-        </w:rPr>
-      </w:pPr>
-      <w:r>
-        <w:rPr>
-          <w:rFonts w:cstheme="minorHAnsi"/>
+      </w:pPr>
+      <w:r>
+        <w:rPr>
+          <w:rFonts w:cstheme="minorHAnsi"/>
+          <w:color w:val="5B9BD5" w:themeColor="accent5"/>
         </w:rPr>
         <w:t>Niveau conception, nous avons réalisé des maquettes, des persona et des scénarii pour avoir une idée très proche du visuel de notre appli afin de gagner du temps et de l’efficacité sur l’implémentation du visuel.</w:t>
       </w:r>
@@ -233,6 +124,7 @@
           <w:rFonts w:cstheme="minorHAnsi"/>
           <w:b/>
           <w:bCs/>
+          <w:color w:val="70AD47" w:themeColor="accent6"/>
           <w:sz w:val="26"/>
           <w:szCs w:val="26"/>
           <w:u w:val="single"/>
@@ -243,6 +135,7 @@
           <w:rFonts w:cstheme="minorHAnsi"/>
           <w:b/>
           <w:bCs/>
+          <w:color w:val="70AD47" w:themeColor="accent6"/>
           <w:sz w:val="26"/>
           <w:szCs w:val="26"/>
           <w:u w:val="single"/>
@@ -255,145 +148,15 @@
         <w:jc w:val="both"/>
         <w:rPr>
           <w:rFonts w:cstheme="minorHAnsi"/>
-        </w:rPr>
-      </w:pPr>
-      <w:r>
-        <w:rPr>
-          <w:rFonts w:cstheme="minorHAnsi"/>
-        </w:rPr>
-        <w:t xml:space="preserve">Maintenant nous allons passer à la partie développement. Pour le </w:t>
-      </w:r>
-      <w:r>
-        <w:rPr>
-          <w:rFonts w:cstheme="minorHAnsi"/>
-        </w:rPr>
-        <w:t>frontend (</w:t>
-      </w:r>
-      <w:r>
-        <w:rPr>
-          <w:rFonts w:cstheme="minorHAnsi"/>
-        </w:rPr>
-        <w:t>la partie visuelle</w:t>
-      </w:r>
-      <w:r>
-        <w:rPr>
-          <w:rFonts w:cstheme="minorHAnsi"/>
-        </w:rPr>
-        <w:t xml:space="preserve"> de notre application)</w:t>
-      </w:r>
-      <w:r>
-        <w:rPr>
-          <w:rFonts w:cstheme="minorHAnsi"/>
-        </w:rPr>
-        <w:t>, nous</w:t>
-      </w:r>
-      <w:r>
-        <w:rPr>
-          <w:rFonts w:cstheme="minorHAnsi"/>
-        </w:rPr>
-        <w:t xml:space="preserve"> allons </w:t>
-      </w:r>
-      <w:r>
-        <w:rPr>
-          <w:rFonts w:cstheme="minorHAnsi"/>
-        </w:rPr>
-        <w:t xml:space="preserve">utiliser </w:t>
-      </w:r>
-      <w:r>
-        <w:rPr>
-          <w:rFonts w:cstheme="minorHAnsi"/>
-        </w:rPr>
-        <w:t>principalement le</w:t>
-      </w:r>
-      <w:r>
-        <w:rPr>
-          <w:rFonts w:cstheme="minorHAnsi"/>
-        </w:rPr>
-        <w:t xml:space="preserve"> HTML/CSS </w:t>
-      </w:r>
-      <w:r>
-        <w:rPr>
-          <w:rFonts w:cstheme="minorHAnsi"/>
-        </w:rPr>
-        <w:t>mais</w:t>
-      </w:r>
-      <w:r>
-        <w:rPr>
-          <w:rFonts w:cstheme="minorHAnsi"/>
-        </w:rPr>
-        <w:t xml:space="preserve"> </w:t>
-      </w:r>
-      <w:r>
-        <w:rPr>
-          <w:rFonts w:cstheme="minorHAnsi"/>
-        </w:rPr>
-        <w:t xml:space="preserve">aussi </w:t>
-      </w:r>
-      <w:r>
-        <w:rPr>
-          <w:rFonts w:cstheme="minorHAnsi"/>
-        </w:rPr>
-        <w:t>le langage</w:t>
-      </w:r>
-      <w:r>
-        <w:rPr>
-          <w:rFonts w:cstheme="minorHAnsi"/>
-        </w:rPr>
-        <w:t xml:space="preserve"> javascript</w:t>
-      </w:r>
-      <w:r>
-        <w:rPr>
-          <w:rFonts w:cstheme="minorHAnsi"/>
-        </w:rPr>
-        <w:t>. Le javascript nous</w:t>
-      </w:r>
-      <w:r>
-        <w:rPr>
-          <w:rFonts w:cstheme="minorHAnsi"/>
-        </w:rPr>
-        <w:t xml:space="preserve"> permet de créer du contenu mis à jour de façon</w:t>
-      </w:r>
-      <w:r>
-        <w:rPr>
-          <w:rFonts w:cstheme="minorHAnsi"/>
-        </w:rPr>
-        <w:t xml:space="preserve"> dynamique</w:t>
-      </w:r>
-      <w:r>
-        <w:rPr>
-          <w:rFonts w:cstheme="minorHAnsi"/>
-        </w:rPr>
-        <w:t xml:space="preserve">. </w:t>
-      </w:r>
-      <w:r>
-        <w:rPr>
-          <w:rFonts w:cstheme="minorHAnsi"/>
-        </w:rPr>
-        <w:t xml:space="preserve">Cela sera utile </w:t>
-      </w:r>
-      <w:r>
-        <w:rPr>
-          <w:rFonts w:cstheme="minorHAnsi"/>
-        </w:rPr>
-        <w:t xml:space="preserve">pour le système de messagerie </w:t>
-      </w:r>
-      <w:r>
-        <w:rPr>
-          <w:rFonts w:cstheme="minorHAnsi"/>
-        </w:rPr>
-        <w:t>et</w:t>
-      </w:r>
-      <w:r>
-        <w:rPr>
-          <w:rFonts w:cstheme="minorHAnsi"/>
-        </w:rPr>
-        <w:t xml:space="preserve"> pour </w:t>
-      </w:r>
-      <w:r>
-        <w:rPr>
-          <w:rFonts w:cstheme="minorHAnsi"/>
-        </w:rPr>
-        <w:t xml:space="preserve">les publications postées par les utilisateurs. Pour l’instant nous n’avons pas utilisé javascript pour le front. Cela viendra dans les semaines à venir. </w:t>
+          <w:color w:val="70AD47" w:themeColor="accent6"/>
+        </w:rPr>
+      </w:pPr>
+      <w:r>
+        <w:rPr>
+          <w:rFonts w:cstheme="minorHAnsi"/>
+          <w:color w:val="70AD47" w:themeColor="accent6"/>
+        </w:rPr>
+        <w:t xml:space="preserve">Maintenant nous allons passer à la partie développement. Pour le frontend (la partie visuelle de notre application), nous allons utiliser principalement le HTML/CSS mais aussi le langage javascript. Le javascript nous permet de créer du contenu mis à jour de façon dynamique. Cela sera utile pour le système de messagerie et pour les publications postées par les utilisateurs. Pour l’instant nous n’avons pas utilisé javascript pour le front. Cela viendra dans les semaines à venir. </w:t>
       </w:r>
     </w:p>
     <w:p>
@@ -401,11 +164,13 @@
         <w:jc w:val="both"/>
         <w:rPr>
           <w:rFonts w:cstheme="minorHAnsi"/>
-        </w:rPr>
-      </w:pPr>
-      <w:r>
-        <w:rPr>
-          <w:rFonts w:cstheme="minorHAnsi"/>
+          <w:color w:val="70AD47" w:themeColor="accent6"/>
+        </w:rPr>
+      </w:pPr>
+      <w:r>
+        <w:rPr>
+          <w:rFonts w:cstheme="minorHAnsi"/>
+          <w:color w:val="70AD47" w:themeColor="accent6"/>
         </w:rPr>
         <w:t>Voici notre page d’inscription avec tous les champs à remplir, et la notre page d’accueil avec à gauche l’ensemble des publications à gauche et à droite tous les contacts de l’utilisateur ainsi que les messages associés.</w:t>
       </w:r>
@@ -415,221 +180,22 @@
         <w:jc w:val="both"/>
         <w:rPr>
           <w:rFonts w:cstheme="minorHAnsi"/>
-        </w:rPr>
-      </w:pPr>
-      <w:r>
-        <w:rPr>
-          <w:rFonts w:cstheme="minorHAnsi"/>
-        </w:rPr>
-        <w:t xml:space="preserve">Pour la partie </w:t>
-      </w:r>
-      <w:r>
-        <w:rPr>
-          <w:rFonts w:cstheme="minorHAnsi"/>
-        </w:rPr>
-        <w:t>backend</w:t>
-      </w:r>
-      <w:r>
-        <w:rPr>
-          <w:rFonts w:cstheme="minorHAnsi"/>
-        </w:rPr>
-        <w:t> : Nous allons coder</w:t>
-      </w:r>
-      <w:r>
-        <w:rPr>
-          <w:rFonts w:cstheme="minorHAnsi"/>
-        </w:rPr>
-        <w:t xml:space="preserve"> avec le même langage utilisé en frontend, le javascript mais avec Node.js et Express</w:t>
-      </w:r>
-      <w:r>
-        <w:rPr>
-          <w:rFonts w:cstheme="minorHAnsi"/>
-        </w:rPr>
-        <w:t xml:space="preserve">. </w:t>
-      </w:r>
-      <w:r>
-        <w:rPr>
-          <w:rFonts w:cstheme="minorHAnsi"/>
-        </w:rPr>
-        <w:t xml:space="preserve"> Node.js est un environnement d’exécution comprenant tout ce qui est nécessaire pour exécuter un programme écrit en javascript côté serveur.</w:t>
-      </w:r>
-      <w:r>
-        <w:rPr>
-          <w:rFonts w:cstheme="minorHAnsi"/>
-        </w:rPr>
-        <w:t xml:space="preserve"> Et Express c’est un </w:t>
-      </w:r>
-      <w:r>
-        <w:rPr>
-          <w:rFonts w:cstheme="minorHAnsi"/>
-        </w:rPr>
-        <w:t>Framework</w:t>
-      </w:r>
-      <w:r>
-        <w:rPr>
-          <w:rFonts w:cstheme="minorHAnsi"/>
-        </w:rPr>
-        <w:t xml:space="preserve"> de développement qui permet de construire et qui va nous aider à développer </w:t>
-      </w:r>
-      <w:r>
-        <w:rPr>
-          <w:rFonts w:cstheme="minorHAnsi"/>
-        </w:rPr>
-        <w:t>notre application basée</w:t>
-      </w:r>
-      <w:r>
-        <w:rPr>
-          <w:rFonts w:cstheme="minorHAnsi"/>
-        </w:rPr>
-        <w:t xml:space="preserve"> sur Node.js.</w:t>
-      </w:r>
-      <w:r>
-        <w:rPr>
-          <w:rFonts w:cstheme="minorHAnsi"/>
-        </w:rPr>
-        <w:t xml:space="preserve"> Ensuite, a</w:t>
-      </w:r>
-      <w:r>
-        <w:rPr>
-          <w:rFonts w:cstheme="minorHAnsi"/>
-        </w:rPr>
-        <w:t>vec la quantité de données qui circuleront sur notre application, nous allons utiliser une base de données</w:t>
-      </w:r>
-      <w:r>
-        <w:rPr>
-          <w:rFonts w:cstheme="minorHAnsi"/>
-        </w:rPr>
-        <w:t xml:space="preserve"> relationnelles en </w:t>
-      </w:r>
-      <w:r>
-        <w:rPr>
-          <w:rFonts w:cstheme="minorHAnsi"/>
-        </w:rPr>
-        <w:t>SQL</w:t>
-      </w:r>
-      <w:r>
-        <w:rPr>
-          <w:rFonts w:cstheme="minorHAnsi"/>
-        </w:rPr>
-        <w:t xml:space="preserve"> avec comme SGBD </w:t>
-      </w:r>
-      <w:r>
-        <w:rPr>
-          <w:rFonts w:cstheme="minorHAnsi"/>
-        </w:rPr>
-        <w:t>MySQL</w:t>
-      </w:r>
-      <w:r>
-        <w:rPr>
-          <w:rFonts w:cstheme="minorHAnsi"/>
-        </w:rPr>
-        <w:t xml:space="preserve"> ou </w:t>
-      </w:r>
-      <w:r>
-        <w:rPr>
-          <w:rFonts w:cstheme="minorHAnsi"/>
-        </w:rPr>
-        <w:t>PostgreSQL</w:t>
-      </w:r>
-      <w:r>
-        <w:rPr>
-          <w:rFonts w:cstheme="minorHAnsi"/>
-        </w:rPr>
-        <w:t xml:space="preserve">. Enfin nous allons utiliser et coder notre propre API. </w:t>
-      </w:r>
-      <w:r>
-        <w:rPr>
-          <w:rFonts w:cstheme="minorHAnsi"/>
-        </w:rPr>
-        <w:t xml:space="preserve">En effet notre API </w:t>
-      </w:r>
-      <w:r>
-        <w:rPr>
-          <w:rFonts w:cstheme="minorHAnsi"/>
-        </w:rPr>
-        <w:t>fera rôle</w:t>
-      </w:r>
-      <w:r>
-        <w:rPr>
-          <w:rFonts w:cstheme="minorHAnsi"/>
-        </w:rPr>
-        <w:t xml:space="preserve"> d’intermédiaire entre le client (navigateur web de l’utilisateur) et notre base de données. Nous aurons un meilleur contrôler sur la circulation des données entre notre BDD et le front de notre application.</w:t>
-      </w:r>
-      <w:r>
-        <w:rPr>
-          <w:rFonts w:cstheme="minorHAnsi"/>
-        </w:rPr>
-        <w:t xml:space="preserve"> Enfin nous allons utiliser un ORM (</w:t>
-      </w:r>
-      <w:r>
-        <w:rPr>
-          <w:rFonts w:cstheme="minorHAnsi"/>
-        </w:rPr>
-        <w:t>Object-</w:t>
-      </w:r>
-      <w:proofErr w:type="spellStart"/>
-      <w:r>
-        <w:rPr>
-          <w:rFonts w:cstheme="minorHAnsi"/>
-        </w:rPr>
-        <w:t>Relational</w:t>
-      </w:r>
-      <w:proofErr w:type="spellEnd"/>
-      <w:r>
-        <w:rPr>
-          <w:rFonts w:cstheme="minorHAnsi"/>
-        </w:rPr>
-        <w:t xml:space="preserve"> Mapping</w:t>
-      </w:r>
-      <w:r>
-        <w:rPr>
-          <w:rFonts w:cstheme="minorHAnsi"/>
-        </w:rPr>
-        <w:t>) </w:t>
-      </w:r>
-      <w:r>
-        <w:rPr>
-          <w:rFonts w:cstheme="minorHAnsi"/>
-        </w:rPr>
-        <w:t>nommé</w:t>
-      </w:r>
-      <w:r>
-        <w:rPr>
-          <w:rFonts w:cstheme="minorHAnsi"/>
-        </w:rPr>
-        <w:t xml:space="preserve"> « </w:t>
-      </w:r>
-      <w:proofErr w:type="spellStart"/>
-      <w:r>
-        <w:rPr>
-          <w:rFonts w:cstheme="minorHAnsi"/>
-        </w:rPr>
-        <w:t>S</w:t>
-      </w:r>
-      <w:r>
-        <w:rPr>
-          <w:rFonts w:cstheme="minorHAnsi"/>
-        </w:rPr>
-        <w:t>equelize</w:t>
-      </w:r>
-      <w:proofErr w:type="spellEnd"/>
-      <w:r>
-        <w:rPr>
-          <w:rFonts w:cstheme="minorHAnsi"/>
-        </w:rPr>
-        <w:t xml:space="preserve"> ». Il nous </w:t>
-      </w:r>
-      <w:r>
-        <w:rPr>
-          <w:rFonts w:cstheme="minorHAnsi"/>
-        </w:rPr>
-        <w:t>permettra</w:t>
-      </w:r>
-      <w:r>
-        <w:rPr>
-          <w:rFonts w:cstheme="minorHAnsi"/>
-        </w:rPr>
-        <w:t xml:space="preserve"> de manipuler des objets et c’est l’ORM qui transformera le tout en requête compréhensible par la base de données. Le but est de gagner du temps et de l’efficacité. </w:t>
+          <w:color w:val="FF0000"/>
+        </w:rPr>
+      </w:pPr>
+      <w:r>
+        <w:rPr>
+          <w:rFonts w:cstheme="minorHAnsi"/>
+          <w:color w:val="70AD47" w:themeColor="accent6"/>
+        </w:rPr>
+        <w:t xml:space="preserve">Pour la partie backend : Nous allons coder avec le même langage utilisé en frontend, le javascript mais avec Node.js et Express.  Node.js est un environnement d’exécution (en anglais « runtime ») comprenant tout ce qui est nécessaire pour exécuter un programme écrit en javascript côté serveur. Et Express c’est un Framework de développement qui permet de construire et qui va nous aider à développer notre application basée sur Node.js. Ensuite, avec la quantité de données qui circuleront sur notre application, nous allons utiliser une base de données relationnelles en SQL avec comme SGBD MySQL ou PostgreSQL. Enfin nous allons utiliser et coder notre propre API. En effet notre API fera rôle d’intermédiaire entre le client (navigateur web de l’utilisateur) et notre base de données. Nous aurons un meilleur contrôler sur la circulation des données entre notre BDD et le front de notre application. </w:t>
+      </w:r>
+      <w:r>
+        <w:rPr>
+          <w:rFonts w:cstheme="minorHAnsi"/>
+          <w:color w:val="FF0000"/>
+        </w:rPr>
+        <w:t xml:space="preserve">Enfin nous allons utiliser un ORM (Object-Relational Mapping) nommé « Sequelize ». Il nous permettra de manipuler des objets et c’est l’ORM qui transformera le tout en requête compréhensible par la base de données. Le but est de gagner du temps et de l’efficacité. </w:t>
       </w:r>
     </w:p>
     <w:p>
@@ -637,44 +203,16 @@
         <w:jc w:val="both"/>
         <w:rPr>
           <w:rFonts w:cstheme="minorHAnsi"/>
-        </w:rPr>
-      </w:pPr>
-      <w:r>
-        <w:rPr>
-          <w:rFonts w:cstheme="minorHAnsi"/>
+          <w:color w:val="FF0000"/>
+        </w:rPr>
+      </w:pPr>
+      <w:r>
+        <w:rPr>
+          <w:rFonts w:cstheme="minorHAnsi"/>
+          <w:color w:val="FF0000"/>
         </w:rPr>
         <w:lastRenderedPageBreak/>
-        <w:t xml:space="preserve">Niveau conception, nous avons </w:t>
-      </w:r>
-      <w:r>
-        <w:rPr>
-          <w:rFonts w:cstheme="minorHAnsi"/>
-        </w:rPr>
-        <w:t>réalisé</w:t>
-      </w:r>
-      <w:r>
-        <w:rPr>
-          <w:rFonts w:cstheme="minorHAnsi"/>
-        </w:rPr>
-        <w:t xml:space="preserve"> notre MCD </w:t>
-      </w:r>
-      <w:r>
-        <w:rPr>
-          <w:rFonts w:cstheme="minorHAnsi"/>
-        </w:rPr>
-        <w:t>et nous l’avons traduit en MLD</w:t>
-      </w:r>
-      <w:r>
-        <w:rPr>
-          <w:rFonts w:cstheme="minorHAnsi"/>
-        </w:rPr>
-        <w:t xml:space="preserve"> et nous avons commencé </w:t>
-      </w:r>
-      <w:r>
-        <w:rPr>
-          <w:rFonts w:cstheme="minorHAnsi"/>
-        </w:rPr>
-        <w:t>notre diagramme de cas d’utilisation.</w:t>
+        <w:t>Niveau conception, nous avons réalisé notre MCD et nous l’avons traduit en MLD et nous avons commencé notre diagramme de cas d’utilisation.</w:t>
       </w:r>
     </w:p>
     <w:p>
@@ -684,6 +222,7 @@
           <w:rFonts w:cstheme="minorHAnsi"/>
           <w:b/>
           <w:bCs/>
+          <w:color w:val="FF0000"/>
           <w:sz w:val="26"/>
           <w:szCs w:val="26"/>
           <w:u w:val="single"/>
@@ -694,6 +233,7 @@
           <w:rFonts w:cstheme="minorHAnsi"/>
           <w:b/>
           <w:bCs/>
+          <w:color w:val="FF0000"/>
           <w:sz w:val="26"/>
           <w:szCs w:val="26"/>
           <w:u w:val="single"/>
@@ -706,124 +246,24 @@
         <w:jc w:val="both"/>
         <w:rPr>
           <w:rFonts w:cstheme="minorHAnsi"/>
-        </w:rPr>
-      </w:pPr>
-      <w:r>
-        <w:rPr>
-          <w:rFonts w:cstheme="minorHAnsi"/>
-        </w:rPr>
-        <w:t>Enfin, pour ce qui nous reste à faire</w:t>
-      </w:r>
-      <w:r>
-        <w:rPr>
-          <w:rFonts w:cstheme="minorHAnsi"/>
-        </w:rPr>
-        <w:t xml:space="preserve">. Nous avons divisé les tâches selon leurs niveaux d’importance. La tâche la plus importante à faire est de finir de coder le </w:t>
-      </w:r>
-      <w:proofErr w:type="spellStart"/>
-      <w:r>
-        <w:rPr>
-          <w:rFonts w:cstheme="minorHAnsi"/>
-        </w:rPr>
-        <w:t>front-end</w:t>
-      </w:r>
-      <w:proofErr w:type="spellEnd"/>
-      <w:r>
-        <w:rPr>
-          <w:rFonts w:cstheme="minorHAnsi"/>
-        </w:rPr>
-        <w:t xml:space="preserve"> de notre application. Sans cela, nous n’en pouvons pas réellement avancer. Ensuite viens les tâches importantes à faire qui regroupent les fonctionnalités principales à coder, à savoir</w:t>
-      </w:r>
-      <w:r>
-        <w:rPr>
-          <w:rFonts w:cstheme="minorHAnsi"/>
-        </w:rPr>
-        <w:t xml:space="preserve"> le système de</w:t>
-      </w:r>
-      <w:r>
-        <w:rPr>
-          <w:rFonts w:cstheme="minorHAnsi"/>
-        </w:rPr>
-        <w:t xml:space="preserve"> compte utilisateur, le système de</w:t>
-      </w:r>
-      <w:r>
-        <w:rPr>
-          <w:rFonts w:cstheme="minorHAnsi"/>
-        </w:rPr>
-        <w:t xml:space="preserve"> messagerie, la partie FAQ avec le système de recherche et la partie </w:t>
-      </w:r>
-      <w:r>
-        <w:rPr>
-          <w:rFonts w:cstheme="minorHAnsi"/>
-        </w:rPr>
-        <w:t>publication</w:t>
-      </w:r>
-      <w:r>
-        <w:rPr>
-          <w:rFonts w:cstheme="minorHAnsi"/>
-        </w:rPr>
-        <w:t>.</w:t>
-      </w:r>
-      <w:r>
-        <w:rPr>
-          <w:rFonts w:cstheme="minorHAnsi"/>
-        </w:rPr>
-        <w:t xml:space="preserve"> De plus, il nous faut assez vite développer notre propre API pour </w:t>
-      </w:r>
-      <w:r>
-        <w:rPr>
-          <w:rFonts w:cstheme="minorHAnsi"/>
-        </w:rPr>
-        <w:t>avoir un lien entre le front et notre base de données</w:t>
-      </w:r>
-      <w:r>
-        <w:rPr>
-          <w:rFonts w:cstheme="minorHAnsi"/>
-        </w:rPr>
-        <w:t>. Enfin les tâches moins importantes sont</w:t>
-      </w:r>
-      <w:r>
-        <w:rPr>
-          <w:rFonts w:cstheme="minorHAnsi"/>
-        </w:rPr>
-        <w:t xml:space="preserve"> : </w:t>
-      </w:r>
-      <w:r>
-        <w:rPr>
-          <w:rFonts w:cstheme="minorHAnsi"/>
-        </w:rPr>
-        <w:t xml:space="preserve"> </w:t>
-      </w:r>
-      <w:r>
-        <w:rPr>
-          <w:rFonts w:cstheme="minorHAnsi"/>
-        </w:rPr>
-        <w:t>implémentées</w:t>
-      </w:r>
-      <w:r>
-        <w:rPr>
-          <w:rFonts w:cstheme="minorHAnsi"/>
-        </w:rPr>
-        <w:t xml:space="preserve"> et voir entre nous toutes les modalités sur les 2 types d’utilisateur différents de notre application : ce qui peut être fais par les deux, par un seul typ</w:t>
-      </w:r>
-      <w:r>
-        <w:rPr>
-          <w:rFonts w:cstheme="minorHAnsi"/>
-        </w:rPr>
-        <w:t xml:space="preserve">e et ce qui en découle la </w:t>
-      </w:r>
-      <w:r>
-        <w:rPr>
-          <w:rFonts w:cstheme="minorHAnsi"/>
-        </w:rPr>
-        <w:t xml:space="preserve">fonctionnalité </w:t>
-      </w:r>
-      <w:r>
-        <w:rPr>
-          <w:rFonts w:cstheme="minorHAnsi"/>
-        </w:rPr>
-        <w:t xml:space="preserve">offre d’emplois. </w:t>
-      </w:r>
+          <w:color w:val="FF0000"/>
+        </w:rPr>
+      </w:pPr>
+      <w:r>
+        <w:rPr>
+          <w:rFonts w:cstheme="minorHAnsi"/>
+          <w:color w:val="FF0000"/>
+        </w:rPr>
+        <w:t xml:space="preserve">Enfin, pour ce qui nous reste à faire. Nous avons divisé les tâches selon leurs niveaux d’importance. La tâche la plus importante à faire est de finir de coder le front-end de notre application. Sans cela, nous n’en pouvons pas réellement avancer. Ensuite viens les tâches importantes à faire qui regroupent les fonctionnalités principales à coder, à savoir le système de compte utilisateur, le système de messagerie, la partie FAQ avec le système de recherche et la partie publication. De plus, il nous faut assez vite développer notre propre API pour avoir un lien entre le front et notre base de données. Enfin les tâches moins importantes sont :  implémentées et voir entre nous toutes les modalités sur les 2 types d’utilisateur différents de notre application : ce qui peut être fais par les deux, par un seul type et ce qui en découle la fonctionnalité offre d’emplois. </w:t>
+      </w:r>
+    </w:p>
+    <w:p>
+      <w:pPr>
+        <w:jc w:val="both"/>
+        <w:rPr>
+          <w:rFonts w:cstheme="minorHAnsi"/>
+        </w:rPr>
+      </w:pPr>
     </w:p>
     <w:p>
       <w:pPr>
@@ -1470,7 +910,7 @@
   <w:style w:type="paragraph" w:default="1" w:styleId="Normal">
     <w:name w:val="Normal"/>
     <w:qFormat/>
-    <w:rsid w:val="00555FAB"/>
+    <w:rsid w:val="00DC7619"/>
   </w:style>
   <w:style w:type="character" w:default="1" w:styleId="Policepardfaut">
     <w:name w:val="Default Paragraph Font"/>

</xml_diff>